<commit_message>
Bug Fixes For Multiple Files
Bug Fixes
</commit_message>
<xml_diff>
--- a/SMSF/Purchase/Source/10. Disbursement Direction Authority Source.docx
+++ b/SMSF/Purchase/Source/10. Disbursement Direction Authority Source.docx
@@ -2198,7 +2198,7 @@
                 <w:sz w:val="20"/>
                 <w:szCs w:val="20"/>
               </w:rPr>
-              <w:t>NAME</w:t>
+              <w:t>FULLNAME</w:t>
             </w:r>
             <w:r>
               <w:rPr>
@@ -3821,22 +3821,6 @@
     </w:p>
     <w:p>
       <w:pPr>
-        <w:spacing w:before="120" w:after="0" w:line="240" w:lineRule="auto"/>
-        <w:rPr>
-          <w:rFonts w:eastAsia="Times New Roman" w:cstheme="minorHAnsi"/>
-        </w:rPr>
-      </w:pPr>
-    </w:p>
-    <w:p>
-      <w:pPr>
-        <w:spacing w:before="120" w:after="0" w:line="240" w:lineRule="auto"/>
-        <w:rPr>
-          <w:rFonts w:eastAsia="Times New Roman" w:cstheme="minorHAnsi"/>
-        </w:rPr>
-      </w:pPr>
-    </w:p>
-    <w:p>
-      <w:pPr>
         <w:spacing w:after="0" w:line="240" w:lineRule="auto"/>
         <w:rPr>
           <w:rFonts w:eastAsia="Times New Roman" w:cstheme="minorHAnsi"/>
@@ -3845,212 +3829,13 @@
           <w:szCs w:val="36"/>
         </w:rPr>
       </w:pPr>
-    </w:p>
-    <w:p>
-      <w:pPr>
-        <w:spacing w:after="0" w:line="240" w:lineRule="auto"/>
+      <w:r>
         <w:rPr>
           <w:rFonts w:eastAsia="Times New Roman" w:cstheme="minorHAnsi"/>
           <w:b/>
           <w:sz w:val="36"/>
           <w:szCs w:val="36"/>
         </w:rPr>
-      </w:pPr>
-    </w:p>
-    <w:p>
-      <w:pPr>
-        <w:spacing w:after="0" w:line="240" w:lineRule="auto"/>
-        <w:rPr>
-          <w:rFonts w:eastAsia="Times New Roman" w:cstheme="minorHAnsi"/>
-          <w:b/>
-          <w:sz w:val="36"/>
-          <w:szCs w:val="36"/>
-        </w:rPr>
-      </w:pPr>
-    </w:p>
-    <w:p>
-      <w:pPr>
-        <w:spacing w:after="0" w:line="240" w:lineRule="auto"/>
-        <w:rPr>
-          <w:rFonts w:eastAsia="Times New Roman" w:cstheme="minorHAnsi"/>
-          <w:b/>
-          <w:sz w:val="36"/>
-          <w:szCs w:val="36"/>
-        </w:rPr>
-      </w:pPr>
-    </w:p>
-    <w:p>
-      <w:pPr>
-        <w:spacing w:after="0" w:line="240" w:lineRule="auto"/>
-        <w:rPr>
-          <w:rFonts w:eastAsia="Times New Roman" w:cstheme="minorHAnsi"/>
-          <w:b/>
-          <w:sz w:val="36"/>
-          <w:szCs w:val="36"/>
-        </w:rPr>
-      </w:pPr>
-    </w:p>
-    <w:p>
-      <w:pPr>
-        <w:spacing w:after="0" w:line="240" w:lineRule="auto"/>
-        <w:rPr>
-          <w:rFonts w:eastAsia="Times New Roman" w:cstheme="minorHAnsi"/>
-          <w:b/>
-          <w:sz w:val="36"/>
-          <w:szCs w:val="36"/>
-        </w:rPr>
-      </w:pPr>
-    </w:p>
-    <w:p>
-      <w:pPr>
-        <w:spacing w:after="0" w:line="240" w:lineRule="auto"/>
-        <w:rPr>
-          <w:rFonts w:eastAsia="Times New Roman" w:cstheme="minorHAnsi"/>
-          <w:b/>
-          <w:sz w:val="36"/>
-          <w:szCs w:val="36"/>
-        </w:rPr>
-      </w:pPr>
-    </w:p>
-    <w:p>
-      <w:pPr>
-        <w:spacing w:after="0" w:line="240" w:lineRule="auto"/>
-        <w:rPr>
-          <w:rFonts w:eastAsia="Times New Roman" w:cstheme="minorHAnsi"/>
-          <w:b/>
-          <w:sz w:val="36"/>
-          <w:szCs w:val="36"/>
-        </w:rPr>
-      </w:pPr>
-    </w:p>
-    <w:p>
-      <w:pPr>
-        <w:spacing w:after="0" w:line="240" w:lineRule="auto"/>
-        <w:rPr>
-          <w:rFonts w:eastAsia="Times New Roman" w:cstheme="minorHAnsi"/>
-          <w:b/>
-          <w:sz w:val="36"/>
-          <w:szCs w:val="36"/>
-        </w:rPr>
-      </w:pPr>
-    </w:p>
-    <w:p>
-      <w:pPr>
-        <w:spacing w:after="0" w:line="240" w:lineRule="auto"/>
-        <w:rPr>
-          <w:rFonts w:eastAsia="Times New Roman" w:cstheme="minorHAnsi"/>
-          <w:b/>
-          <w:sz w:val="36"/>
-          <w:szCs w:val="36"/>
-        </w:rPr>
-      </w:pPr>
-    </w:p>
-    <w:p>
-      <w:pPr>
-        <w:spacing w:after="0" w:line="240" w:lineRule="auto"/>
-        <w:rPr>
-          <w:rFonts w:eastAsia="Times New Roman" w:cstheme="minorHAnsi"/>
-          <w:b/>
-          <w:sz w:val="36"/>
-          <w:szCs w:val="36"/>
-        </w:rPr>
-      </w:pPr>
-    </w:p>
-    <w:p>
-      <w:pPr>
-        <w:spacing w:after="0" w:line="240" w:lineRule="auto"/>
-        <w:rPr>
-          <w:rFonts w:eastAsia="Times New Roman" w:cstheme="minorHAnsi"/>
-          <w:b/>
-          <w:sz w:val="36"/>
-          <w:szCs w:val="36"/>
-        </w:rPr>
-      </w:pPr>
-    </w:p>
-    <w:p>
-      <w:pPr>
-        <w:spacing w:after="0" w:line="240" w:lineRule="auto"/>
-        <w:rPr>
-          <w:rFonts w:eastAsia="Times New Roman" w:cstheme="minorHAnsi"/>
-          <w:b/>
-          <w:sz w:val="36"/>
-          <w:szCs w:val="36"/>
-        </w:rPr>
-      </w:pPr>
-    </w:p>
-    <w:p>
-      <w:pPr>
-        <w:spacing w:after="0" w:line="240" w:lineRule="auto"/>
-        <w:rPr>
-          <w:rFonts w:eastAsia="Times New Roman" w:cstheme="minorHAnsi"/>
-          <w:b/>
-          <w:sz w:val="36"/>
-          <w:szCs w:val="36"/>
-        </w:rPr>
-      </w:pPr>
-    </w:p>
-    <w:p>
-      <w:pPr>
-        <w:spacing w:after="0" w:line="240" w:lineRule="auto"/>
-        <w:rPr>
-          <w:rFonts w:eastAsia="Times New Roman" w:cstheme="minorHAnsi"/>
-          <w:b/>
-          <w:sz w:val="36"/>
-          <w:szCs w:val="36"/>
-        </w:rPr>
-      </w:pPr>
-    </w:p>
-    <w:p>
-      <w:pPr>
-        <w:spacing w:after="0" w:line="240" w:lineRule="auto"/>
-        <w:rPr>
-          <w:rFonts w:eastAsia="Times New Roman" w:cstheme="minorHAnsi"/>
-          <w:b/>
-          <w:sz w:val="36"/>
-          <w:szCs w:val="36"/>
-        </w:rPr>
-      </w:pPr>
-    </w:p>
-    <w:p>
-      <w:pPr>
-        <w:spacing w:after="0" w:line="240" w:lineRule="auto"/>
-        <w:rPr>
-          <w:rFonts w:eastAsia="Times New Roman" w:cstheme="minorHAnsi"/>
-          <w:b/>
-          <w:sz w:val="36"/>
-          <w:szCs w:val="36"/>
-        </w:rPr>
-      </w:pPr>
-    </w:p>
-    <w:p>
-      <w:pPr>
-        <w:spacing w:after="0" w:line="240" w:lineRule="auto"/>
-        <w:rPr>
-          <w:rFonts w:eastAsia="Times New Roman" w:cstheme="minorHAnsi"/>
-          <w:b/>
-          <w:sz w:val="36"/>
-          <w:szCs w:val="36"/>
-        </w:rPr>
-      </w:pPr>
-    </w:p>
-    <w:p>
-      <w:pPr>
-        <w:spacing w:after="0" w:line="240" w:lineRule="auto"/>
-        <w:rPr>
-          <w:rFonts w:eastAsia="Times New Roman" w:cstheme="minorHAnsi"/>
-          <w:b/>
-          <w:sz w:val="36"/>
-          <w:szCs w:val="36"/>
-        </w:rPr>
-      </w:pPr>
-      <w:r>
-        <w:rPr>
-          <w:rFonts w:eastAsia="Times New Roman" w:cstheme="minorHAnsi"/>
-          <w:b/>
-          <w:sz w:val="36"/>
-          <w:szCs w:val="36"/>
-        </w:rPr>
-        <w:lastRenderedPageBreak/>
         <w:t>S</w:t>
       </w:r>
       <w:r>
@@ -7666,7 +7451,6 @@
                 <w:sz w:val="20"/>
                 <w:szCs w:val="20"/>
               </w:rPr>
-              <w:lastRenderedPageBreak/>
               <w:t>EXECUTED</w:t>
             </w:r>
             <w:r>
@@ -9092,6 +8876,7 @@
                 <w:sz w:val="20"/>
                 <w:szCs w:val="20"/>
               </w:rPr>
+              <w:lastRenderedPageBreak/>
               <w:t>)</w:t>
             </w:r>
           </w:p>
@@ -9152,6 +8937,7 @@
                 <w:sz w:val="20"/>
                 <w:szCs w:val="20"/>
               </w:rPr>
+              <w:lastRenderedPageBreak/>
               <w:t>)</w:t>
             </w:r>
           </w:p>

</xml_diff>

<commit_message>
Privacy Policy Execution Reformatting
</commit_message>
<xml_diff>
--- a/SMSF/Purchase/Source/10. Disbursement Direction Authority Source.docx
+++ b/SMSF/Purchase/Source/10. Disbursement Direction Authority Source.docx
@@ -180,7 +180,6 @@
                 <w:rFonts w:eastAsia="Times New Roman" w:cstheme="minorHAnsi"/>
               </w:rPr>
             </w:pPr>
-            <w:proofErr w:type="gramStart"/>
             <w:r>
               <w:rPr>
                 <w:rFonts w:ascii="Arial" w:hAnsi="Arial" w:cs="Arial"/>
@@ -190,7 +189,6 @@
               </w:rPr>
               <w:t xml:space="preserve">{{ </w:t>
             </w:r>
-            <w:proofErr w:type="spellStart"/>
             <w:r>
               <w:rPr>
                 <w:rFonts w:ascii="Arial" w:hAnsi="Arial" w:cs="Arial"/>
@@ -200,8 +198,6 @@
               </w:rPr>
               <w:t>Propdetallsecadd</w:t>
             </w:r>
-            <w:proofErr w:type="spellEnd"/>
-            <w:proofErr w:type="gramEnd"/>
             <w:r>
               <w:rPr>
                 <w:rFonts w:ascii="Arial" w:hAnsi="Arial" w:cs="Arial"/>
@@ -328,21 +324,7 @@
         <w:rPr>
           <w:rFonts w:eastAsia="Times New Roman" w:cstheme="minorHAnsi"/>
         </w:rPr>
-        <w:t>We undertake to sign anything and do anything reasonably required to fix up the documents if they are defective in any way (</w:t>
-      </w:r>
-      <w:proofErr w:type="spellStart"/>
-      <w:r>
-        <w:rPr>
-          <w:rFonts w:eastAsia="Times New Roman" w:cstheme="minorHAnsi"/>
-        </w:rPr>
-        <w:t>eg</w:t>
-      </w:r>
-      <w:proofErr w:type="spellEnd"/>
-      <w:r>
-        <w:rPr>
-          <w:rFonts w:eastAsia="Times New Roman" w:cstheme="minorHAnsi"/>
-        </w:rPr>
-        <w:t xml:space="preserve"> because we have not signed them properly) and undertake to pay any requisition fee raised by the titles office due to the documents being incomplete or incorrect.</w:t>
+        <w:t>We undertake to sign anything and do anything reasonably required to fix up the documents if they are defective in any way (eg because we have not signed them properly) and undertake to pay any requisition fee raised by the titles office due to the documents being incomplete or incorrect.</w:t>
       </w:r>
     </w:p>
     <w:p>
@@ -857,7 +839,6 @@
               </w:rPr>
               <w:t xml:space="preserve">by </w:t>
             </w:r>
-            <w:proofErr w:type="gramStart"/>
             <w:r>
               <w:rPr>
                 <w:rFonts w:ascii="Arial" w:eastAsia="Arial" w:hAnsi="Arial" w:cs="Arial"/>
@@ -869,7 +850,6 @@
               </w:rPr>
               <w:t xml:space="preserve">{{ </w:t>
             </w:r>
-            <w:proofErr w:type="spellStart"/>
             <w:r>
               <w:rPr>
                 <w:rFonts w:ascii="Arial" w:eastAsia="Arial" w:hAnsi="Arial" w:cs="Arial"/>
@@ -881,8 +861,6 @@
               </w:rPr>
               <w:t>Bordetallnames</w:t>
             </w:r>
-            <w:proofErr w:type="spellEnd"/>
-            <w:proofErr w:type="gramEnd"/>
             <w:r>
               <w:rPr>
                 <w:rFonts w:ascii="Arial" w:eastAsia="Arial" w:hAnsi="Arial" w:cs="Arial"/>
@@ -925,7 +903,6 @@
               </w:rPr>
               <w:t xml:space="preserve"> </w:t>
             </w:r>
-            <w:proofErr w:type="gramStart"/>
             <w:r>
               <w:rPr>
                 <w:rFonts w:ascii="Arial" w:eastAsia="Arial" w:hAnsi="Arial" w:cs="Arial"/>
@@ -936,9 +913,8 @@
                 <w:sz w:val="20"/>
                 <w:szCs w:val="20"/>
               </w:rPr>
-              <w:t>{{ BORDET</w:t>
-            </w:r>
-            <w:proofErr w:type="gramEnd"/>
+              <w:t>{{ BORDET1ACN }}</w:t>
+            </w:r>
             <w:r>
               <w:rPr>
                 <w:rFonts w:ascii="Arial" w:eastAsia="Arial" w:hAnsi="Arial" w:cs="Arial"/>
@@ -949,77 +925,17 @@
                 <w:sz w:val="20"/>
                 <w:szCs w:val="20"/>
               </w:rPr>
-              <w:t>1</w:t>
-            </w:r>
-            <w:proofErr w:type="gramStart"/>
-            <w:r>
-              <w:rPr>
-                <w:rFonts w:ascii="Arial" w:eastAsia="Arial" w:hAnsi="Arial" w:cs="Arial"/>
-                <w:b/>
-                <w:bCs/>
-                <w:caps/>
+              <w:t xml:space="preserve"> </w:t>
+            </w:r>
+            <w:r>
+              <w:rPr>
+                <w:rFonts w:ascii="Arial" w:eastAsia="Arial" w:hAnsi="Arial" w:cs="Arial"/>
                 <w:color w:val="000000"/>
                 <w:sz w:val="20"/>
                 <w:szCs w:val="20"/>
               </w:rPr>
-              <w:t>ACN }</w:t>
-            </w:r>
-            <w:proofErr w:type="gramEnd"/>
-            <w:r>
-              <w:rPr>
-                <w:rFonts w:ascii="Arial" w:eastAsia="Arial" w:hAnsi="Arial" w:cs="Arial"/>
-                <w:b/>
-                <w:bCs/>
-                <w:caps/>
-                <w:color w:val="000000"/>
-                <w:sz w:val="20"/>
-                <w:szCs w:val="20"/>
-              </w:rPr>
-              <w:t>}</w:t>
-            </w:r>
-            <w:r>
-              <w:rPr>
-                <w:rFonts w:ascii="Arial" w:eastAsia="Arial" w:hAnsi="Arial" w:cs="Arial"/>
-                <w:b/>
-                <w:bCs/>
-                <w:caps/>
-                <w:color w:val="000000"/>
-                <w:sz w:val="20"/>
-                <w:szCs w:val="20"/>
-              </w:rPr>
-              <w:t xml:space="preserve"> </w:t>
-            </w:r>
-            <w:r>
-              <w:rPr>
-                <w:rFonts w:ascii="Arial" w:eastAsia="Arial" w:hAnsi="Arial" w:cs="Arial"/>
-                <w:color w:val="000000"/>
-                <w:sz w:val="20"/>
-                <w:szCs w:val="20"/>
-              </w:rPr>
-              <w:t>in accordance with s. 127 of the Corporations Act 2001 (</w:t>
-            </w:r>
-            <w:proofErr w:type="spellStart"/>
-            <w:r>
-              <w:rPr>
-                <w:rFonts w:ascii="Arial" w:eastAsia="Arial" w:hAnsi="Arial" w:cs="Arial"/>
-                <w:color w:val="000000"/>
-                <w:sz w:val="20"/>
-                <w:szCs w:val="20"/>
-              </w:rPr>
-              <w:t>Cth</w:t>
-            </w:r>
-            <w:proofErr w:type="spellEnd"/>
-            <w:proofErr w:type="gramStart"/>
-            <w:r>
-              <w:rPr>
-                <w:rFonts w:ascii="Arial" w:eastAsia="Arial" w:hAnsi="Arial" w:cs="Arial"/>
-                <w:color w:val="000000"/>
-                <w:sz w:val="20"/>
-                <w:szCs w:val="20"/>
-              </w:rPr>
-              <w:t>):-</w:t>
-            </w:r>
-            <w:proofErr w:type="gramEnd"/>
+              <w:t>in accordance with s. 127 of the Corporations Act 2001 (Cth):-</w:t>
+            </w:r>
           </w:p>
           <w:p>
             <w:pPr>
@@ -1280,7 +1196,6 @@
                       <w:color w:val="000000" w:themeColor="text1"/>
                     </w:rPr>
                   </w:pPr>
-                  <w:proofErr w:type="gramStart"/>
                   <w:r>
                     <w:rPr>
                       <w:rFonts w:cs="Arial"/>
@@ -1295,16 +1210,7 @@
                       <w:b/>
                       <w:color w:val="000000" w:themeColor="text1"/>
                     </w:rPr>
-                    <w:t>guarantor</w:t>
-                  </w:r>
-                  <w:proofErr w:type="gramEnd"/>
-                  <w:r>
-                    <w:rPr>
-                      <w:rFonts w:cs="Arial"/>
-                      <w:b/>
-                      <w:color w:val="000000" w:themeColor="text1"/>
-                    </w:rPr>
-                    <w:t>_2_name</w:t>
+                    <w:t>guarantor_2_name</w:t>
                   </w:r>
                   <w:r>
                     <w:rPr>
@@ -1485,7 +1391,6 @@
                       <w:color w:val="000000" w:themeColor="text1"/>
                     </w:rPr>
                   </w:pPr>
-                  <w:proofErr w:type="gramStart"/>
                   <w:r>
                     <w:rPr>
                       <w:rFonts w:cs="Arial"/>
@@ -1500,16 +1405,7 @@
                       <w:b/>
                       <w:color w:val="000000" w:themeColor="text1"/>
                     </w:rPr>
-                    <w:t>guarantor</w:t>
-                  </w:r>
-                  <w:proofErr w:type="gramEnd"/>
-                  <w:r>
-                    <w:rPr>
-                      <w:rFonts w:cs="Arial"/>
-                      <w:b/>
-                      <w:color w:val="000000" w:themeColor="text1"/>
-                    </w:rPr>
-                    <w:t>_3_name</w:t>
+                    <w:t>guarantor_3_name</w:t>
                   </w:r>
                   <w:r>
                     <w:rPr>
@@ -1795,30 +1691,8 @@
                 <w:sz w:val="20"/>
                 <w:szCs w:val="20"/>
               </w:rPr>
-              <w:t>in accordance with s. 127 of the Corporations Act 2001 (</w:t>
-            </w:r>
-            <w:proofErr w:type="spellStart"/>
-            <w:r>
-              <w:rPr>
-                <w:rFonts w:ascii="Arial" w:eastAsia="Arial" w:hAnsi="Arial" w:cs="Arial"/>
-                <w:color w:val="000000"/>
-                <w:sz w:val="20"/>
-                <w:szCs w:val="20"/>
-              </w:rPr>
-              <w:t>Cth</w:t>
-            </w:r>
-            <w:proofErr w:type="spellEnd"/>
-            <w:proofErr w:type="gramStart"/>
-            <w:r>
-              <w:rPr>
-                <w:rFonts w:ascii="Arial" w:eastAsia="Arial" w:hAnsi="Arial" w:cs="Arial"/>
-                <w:color w:val="000000"/>
-                <w:sz w:val="20"/>
-                <w:szCs w:val="20"/>
-              </w:rPr>
-              <w:t>):-</w:t>
-            </w:r>
-            <w:proofErr w:type="gramEnd"/>
+              <w:t>in accordance with s. 127 of the Corporations Act 2001 (Cth):-</w:t>
+            </w:r>
           </w:p>
           <w:p>
             <w:pPr>
@@ -2079,7 +1953,6 @@
                       <w:color w:val="000000" w:themeColor="text1"/>
                     </w:rPr>
                   </w:pPr>
-                  <w:proofErr w:type="gramStart"/>
                   <w:r>
                     <w:rPr>
                       <w:rFonts w:cs="Arial"/>
@@ -2094,16 +1967,7 @@
                       <w:b/>
                       <w:color w:val="000000" w:themeColor="text1"/>
                     </w:rPr>
-                    <w:t>guarantor</w:t>
-                  </w:r>
-                  <w:proofErr w:type="gramEnd"/>
-                  <w:r>
-                    <w:rPr>
-                      <w:rFonts w:cs="Arial"/>
-                      <w:b/>
-                      <w:color w:val="000000" w:themeColor="text1"/>
-                    </w:rPr>
-                    <w:t>_2_name</w:t>
+                    <w:t>guarantor_2_name</w:t>
                   </w:r>
                   <w:r>
                     <w:rPr>
@@ -2284,7 +2148,6 @@
                       <w:color w:val="000000" w:themeColor="text1"/>
                     </w:rPr>
                   </w:pPr>
-                  <w:proofErr w:type="gramStart"/>
                   <w:r>
                     <w:rPr>
                       <w:rFonts w:cs="Arial"/>
@@ -2299,16 +2162,7 @@
                       <w:b/>
                       <w:color w:val="000000" w:themeColor="text1"/>
                     </w:rPr>
-                    <w:t>guarantor</w:t>
-                  </w:r>
-                  <w:proofErr w:type="gramEnd"/>
-                  <w:r>
-                    <w:rPr>
-                      <w:rFonts w:cs="Arial"/>
-                      <w:b/>
-                      <w:color w:val="000000" w:themeColor="text1"/>
-                    </w:rPr>
-                    <w:t>_3_name</w:t>
+                    <w:t>guarantor_3_name</w:t>
                   </w:r>
                   <w:r>
                     <w:rPr>
@@ -2458,6 +2312,22 @@
           <w:b/>
         </w:rPr>
       </w:pPr>
+    </w:p>
+    <w:p>
+      <w:pPr>
+        <w:rPr>
+          <w:rFonts w:eastAsia="Times New Roman" w:cstheme="minorHAnsi"/>
+          <w:b/>
+        </w:rPr>
+      </w:pPr>
+    </w:p>
+    <w:p>
+      <w:pPr>
+        <w:rPr>
+          <w:rFonts w:eastAsia="Times New Roman" w:cstheme="minorHAnsi"/>
+          <w:b/>
+        </w:rPr>
+      </w:pPr>
       <w:r>
         <w:rPr>
           <w:rFonts w:eastAsia="Times New Roman" w:cstheme="minorHAnsi"/>
@@ -2601,64 +2471,8 @@
                 <w:szCs w:val="20"/>
                 <w:lang w:eastAsia="en-AU"/>
               </w:rPr>
-              <w:t>\</w:t>
-            </w:r>
-            <w:proofErr w:type="gramStart"/>
-            <w:r>
-              <w:rPr>
-                <w:rFonts w:eastAsia="Times New Roman" w:cs="Times New Roman"/>
-                <w:color w:val="FFFFFF" w:themeColor="background1"/>
-                <w:sz w:val="20"/>
-                <w:szCs w:val="20"/>
-                <w:lang w:eastAsia="en-AU"/>
-              </w:rPr>
-              <w:t xml:space="preserve">signature{{ </w:t>
-            </w:r>
-            <w:proofErr w:type="spellStart"/>
-            <w:r>
-              <w:rPr>
-                <w:rFonts w:eastAsia="Times New Roman" w:cs="Times New Roman"/>
-                <w:color w:val="FFFFFF" w:themeColor="background1"/>
-                <w:sz w:val="20"/>
-                <w:szCs w:val="20"/>
-                <w:lang w:eastAsia="en-AU"/>
-              </w:rPr>
-              <w:t>loop</w:t>
-            </w:r>
-            <w:proofErr w:type="gramEnd"/>
-            <w:r>
-              <w:rPr>
-                <w:rFonts w:eastAsia="Times New Roman" w:cs="Times New Roman"/>
-                <w:color w:val="FFFFFF" w:themeColor="background1"/>
-                <w:sz w:val="20"/>
-                <w:szCs w:val="20"/>
-                <w:lang w:eastAsia="en-AU"/>
-              </w:rPr>
-              <w:t>.</w:t>
-            </w:r>
-            <w:proofErr w:type="gramStart"/>
-            <w:r>
-              <w:rPr>
-                <w:rFonts w:eastAsia="Times New Roman" w:cs="Times New Roman"/>
-                <w:color w:val="FFFFFF" w:themeColor="background1"/>
-                <w:sz w:val="20"/>
-                <w:szCs w:val="20"/>
-                <w:lang w:eastAsia="en-AU"/>
-              </w:rPr>
-              <w:t>index</w:t>
-            </w:r>
-            <w:proofErr w:type="spellEnd"/>
-            <w:r>
-              <w:rPr>
-                <w:rFonts w:eastAsia="Times New Roman" w:cs="Times New Roman"/>
-                <w:color w:val="FFFFFF" w:themeColor="background1"/>
-                <w:sz w:val="20"/>
-                <w:szCs w:val="20"/>
-                <w:lang w:eastAsia="en-AU"/>
-              </w:rPr>
-              <w:t xml:space="preserve"> }}\</w:t>
-            </w:r>
-            <w:proofErr w:type="gramEnd"/>
+              <w:t>\signature{{ loop.index }}\</w:t>
+            </w:r>
           </w:p>
         </w:tc>
       </w:tr>
@@ -2684,7 +2498,6 @@
                 <w:lang w:eastAsia="en-AU"/>
               </w:rPr>
             </w:pPr>
-            <w:proofErr w:type="gramStart"/>
             <w:r>
               <w:rPr>
                 <w:rFonts w:eastAsia="Times New Roman" w:cs="Arial"/>
@@ -2692,57 +2505,7 @@
                 <w:szCs w:val="20"/>
                 <w:lang w:eastAsia="en-AU"/>
               </w:rPr>
-              <w:t xml:space="preserve">{{ </w:t>
-            </w:r>
-            <w:proofErr w:type="spellStart"/>
-            <w:r>
-              <w:rPr>
-                <w:rFonts w:eastAsia="Times New Roman" w:cs="Arial"/>
-                <w:sz w:val="20"/>
-                <w:szCs w:val="20"/>
-                <w:lang w:eastAsia="en-AU"/>
-              </w:rPr>
-              <w:t>director</w:t>
-            </w:r>
-            <w:proofErr w:type="gramEnd"/>
-            <w:r>
-              <w:rPr>
-                <w:rFonts w:eastAsia="Times New Roman" w:cs="Arial"/>
-                <w:sz w:val="20"/>
-                <w:szCs w:val="20"/>
-                <w:lang w:eastAsia="en-AU"/>
-              </w:rPr>
-              <w:t>.</w:t>
-            </w:r>
-            <w:proofErr w:type="gramStart"/>
-            <w:r>
-              <w:rPr>
-                <w:rFonts w:eastAsia="Times New Roman" w:cs="Arial"/>
-                <w:sz w:val="20"/>
-                <w:szCs w:val="20"/>
-                <w:lang w:eastAsia="en-AU"/>
-              </w:rPr>
-              <w:t>GUARANTORNAME</w:t>
-            </w:r>
-            <w:proofErr w:type="spellEnd"/>
-            <w:r>
-              <w:rPr>
-                <w:rFonts w:eastAsia="Times New Roman" w:cs="Arial"/>
-                <w:sz w:val="20"/>
-                <w:szCs w:val="20"/>
-                <w:lang w:eastAsia="en-AU"/>
-              </w:rPr>
-              <w:t xml:space="preserve"> }</w:t>
-            </w:r>
-            <w:proofErr w:type="gramEnd"/>
-            <w:r>
-              <w:rPr>
-                <w:rFonts w:eastAsia="Times New Roman" w:cs="Arial"/>
-                <w:sz w:val="20"/>
-                <w:szCs w:val="20"/>
-                <w:lang w:eastAsia="en-AU"/>
-              </w:rPr>
-              <w:t>}</w:t>
+              <w:t>{{ director.GUARANTORNAME }}</w:t>
             </w:r>
           </w:p>
           <w:p>
@@ -2845,15 +2608,7 @@
     </w:tbl>
     <w:p>
       <w:r>
-        <w:t xml:space="preserve">{%p </w:t>
-      </w:r>
-      <w:proofErr w:type="spellStart"/>
-      <w:r>
-        <w:t>endfor</w:t>
-      </w:r>
-      <w:proofErr w:type="spellEnd"/>
-      <w:r>
-        <w:t xml:space="preserve"> %}</w:t>
+        <w:t>{%p endfor %}</w:t>
       </w:r>
     </w:p>
     <w:p>
@@ -3105,23 +2860,7 @@
           <w:rFonts w:eastAsia="Times New Roman" w:cstheme="minorHAnsi"/>
           <w:lang w:val="en-GB"/>
         </w:rPr>
-        <w:t xml:space="preserve">I/we will be changed an out of office settlement fee of $165.00 (GST inclusive) plus agent’s fee (at cost) if settlement is required to be </w:t>
-      </w:r>
-      <w:proofErr w:type="gramStart"/>
-      <w:r>
-        <w:rPr>
-          <w:rFonts w:eastAsia="Times New Roman" w:cstheme="minorHAnsi"/>
-          <w:lang w:val="en-GB"/>
-        </w:rPr>
-        <w:t>effected</w:t>
-      </w:r>
-      <w:proofErr w:type="gramEnd"/>
-      <w:r>
-        <w:rPr>
-          <w:rFonts w:eastAsia="Times New Roman" w:cstheme="minorHAnsi"/>
-          <w:lang w:val="en-GB"/>
-        </w:rPr>
-        <w:t xml:space="preserve"> via paper.</w:t>
+        <w:t>I/we will be changed an out of office settlement fee of $165.00 (GST inclusive) plus agent’s fee (at cost) if settlement is required to be effected via paper.</w:t>
       </w:r>
     </w:p>
     <w:p>
@@ -3383,16 +3122,7 @@
                 <w:sz w:val="20"/>
                 <w:szCs w:val="20"/>
               </w:rPr>
-              <w:t>Amount of Credit from loan number</w:t>
-            </w:r>
-            <w:proofErr w:type="gramStart"/>
-            <w:r>
-              <w:rPr>
-                <w:rFonts w:ascii="Arial" w:eastAsia="Arial" w:hAnsi="Arial" w:cs="Arial"/>
-                <w:sz w:val="20"/>
-                <w:szCs w:val="20"/>
-              </w:rPr>
-              <w:t xml:space="preserve">:  </w:t>
+              <w:t xml:space="preserve">Amount of Credit from loan number:  </w:t>
             </w:r>
             <w:r>
               <w:rPr>
@@ -3402,7 +3132,6 @@
               </w:rPr>
               <w:t xml:space="preserve">{{ </w:t>
             </w:r>
-            <w:proofErr w:type="spellStart"/>
             <w:r>
               <w:rPr>
                 <w:rFonts w:ascii="Arial" w:eastAsia="Arial" w:hAnsi="Arial" w:cs="Arial"/>
@@ -3411,8 +3140,6 @@
               </w:rPr>
               <w:t>loannumber</w:t>
             </w:r>
-            <w:proofErr w:type="spellEnd"/>
-            <w:proofErr w:type="gramEnd"/>
             <w:r>
               <w:rPr>
                 <w:rFonts w:ascii="Arial" w:eastAsia="Arial" w:hAnsi="Arial" w:cs="Arial"/>
@@ -3475,23 +3202,13 @@
               </w:rPr>
               <w:t>$</w:t>
             </w:r>
-            <w:proofErr w:type="gramStart"/>
-            <w:r>
-              <w:rPr>
-                <w:rFonts w:ascii="Arial" w:eastAsia="Arial" w:hAnsi="Arial" w:cs="Arial"/>
-                <w:sz w:val="20"/>
-                <w:szCs w:val="20"/>
-              </w:rPr>
-              <w:t>{{ "</w:t>
-            </w:r>
-            <w:proofErr w:type="gramEnd"/>
-            <w:r>
-              <w:rPr>
-                <w:rFonts w:ascii="Arial" w:eastAsia="Arial" w:hAnsi="Arial" w:cs="Arial"/>
-                <w:sz w:val="20"/>
-                <w:szCs w:val="20"/>
-              </w:rPr>
-              <w:t>{:</w:t>
+            <w:r>
+              <w:rPr>
+                <w:rFonts w:ascii="Arial" w:eastAsia="Arial" w:hAnsi="Arial" w:cs="Arial"/>
+                <w:sz w:val="20"/>
+                <w:szCs w:val="20"/>
+              </w:rPr>
+              <w:t>{{ "{:</w:t>
             </w:r>
             <w:r>
               <w:rPr>
@@ -3507,25 +3224,7 @@
                 <w:sz w:val="20"/>
                 <w:szCs w:val="20"/>
               </w:rPr>
-              <w:t>.2f}</w:t>
-            </w:r>
-            <w:proofErr w:type="gramStart"/>
-            <w:r>
-              <w:rPr>
-                <w:rFonts w:ascii="Arial" w:eastAsia="Arial" w:hAnsi="Arial" w:cs="Arial"/>
-                <w:sz w:val="20"/>
-                <w:szCs w:val="20"/>
-              </w:rPr>
-              <w:t>".format</w:t>
-            </w:r>
-            <w:proofErr w:type="gramEnd"/>
-            <w:r>
-              <w:rPr>
-                <w:rFonts w:ascii="Arial" w:eastAsia="Arial" w:hAnsi="Arial" w:cs="Arial"/>
-                <w:sz w:val="20"/>
-                <w:szCs w:val="20"/>
-              </w:rPr>
-              <w:t>(</w:t>
+              <w:t>.2f}".format(</w:t>
             </w:r>
             <w:r>
               <w:rPr>
@@ -3693,7 +3392,6 @@
                 <w:szCs w:val="20"/>
               </w:rPr>
             </w:pPr>
-            <w:proofErr w:type="gramStart"/>
             <w:r>
               <w:rPr>
                 <w:rFonts w:ascii="Arial" w:eastAsia="Arial" w:hAnsi="Arial" w:cs="Arial"/>
@@ -3714,7 +3412,6 @@
               </w:rPr>
               <w:t>Lender</w:t>
             </w:r>
-            <w:proofErr w:type="gramEnd"/>
             <w:r>
               <w:rPr>
                 <w:rFonts w:ascii="Arial" w:eastAsia="Arial" w:hAnsi="Arial" w:cs="Arial"/>
@@ -3968,7 +3665,6 @@
               </w:rPr>
               <w:t xml:space="preserve">for charge in </w:t>
             </w:r>
-            <w:proofErr w:type="spellStart"/>
             <w:r>
               <w:rPr>
                 <w:rFonts w:ascii="Arial" w:eastAsia="Arial" w:hAnsi="Arial" w:cs="Arial"/>
@@ -3977,7 +3673,6 @@
               </w:rPr>
               <w:t>lendercharges</w:t>
             </w:r>
-            <w:proofErr w:type="spellEnd"/>
             <w:r>
               <w:rPr>
                 <w:rFonts w:ascii="Arial" w:eastAsia="Arial" w:hAnsi="Arial" w:cs="Arial"/>
@@ -4094,7 +3789,6 @@
                 <w:szCs w:val="20"/>
               </w:rPr>
             </w:pPr>
-            <w:proofErr w:type="gramStart"/>
             <w:r>
               <w:rPr>
                 <w:rFonts w:ascii="Arial" w:eastAsia="Arial" w:hAnsi="Arial" w:cs="Arial"/>
@@ -4103,23 +3797,13 @@
               </w:rPr>
               <w:t xml:space="preserve">{{ </w:t>
             </w:r>
-            <w:proofErr w:type="spellStart"/>
-            <w:r>
-              <w:rPr>
-                <w:rFonts w:ascii="Arial" w:eastAsia="Arial" w:hAnsi="Arial" w:cs="Arial"/>
-                <w:sz w:val="20"/>
-                <w:szCs w:val="20"/>
-              </w:rPr>
-              <w:t>charge</w:t>
-            </w:r>
-            <w:proofErr w:type="gramEnd"/>
-            <w:r>
-              <w:rPr>
-                <w:rFonts w:ascii="Arial" w:eastAsia="Arial" w:hAnsi="Arial" w:cs="Arial"/>
-                <w:sz w:val="20"/>
-                <w:szCs w:val="20"/>
-              </w:rPr>
-              <w:t>.</w:t>
+            <w:r>
+              <w:rPr>
+                <w:rFonts w:ascii="Arial" w:eastAsia="Arial" w:hAnsi="Arial" w:cs="Arial"/>
+                <w:sz w:val="20"/>
+                <w:szCs w:val="20"/>
+              </w:rPr>
+              <w:t>charge.</w:t>
             </w:r>
             <w:r>
               <w:rPr>
@@ -4129,7 +3813,6 @@
               </w:rPr>
               <w:t>lender_charge</w:t>
             </w:r>
-            <w:proofErr w:type="spellEnd"/>
             <w:r>
               <w:rPr>
                 <w:rFonts w:ascii="Arial" w:eastAsia="Arial" w:hAnsi="Arial" w:cs="Arial"/>
@@ -4206,26 +3889,14 @@
               </w:rPr>
               <w:t xml:space="preserve"> if </w:t>
             </w:r>
-            <w:proofErr w:type="spellStart"/>
-            <w:proofErr w:type="gramStart"/>
-            <w:r>
-              <w:rPr>
-                <w:rFonts w:ascii="Arial" w:eastAsia="Arial" w:hAnsi="Arial" w:cs="Arial"/>
-                <w:sz w:val="20"/>
-                <w:szCs w:val="20"/>
-              </w:rPr>
-              <w:t>charge.charge</w:t>
-            </w:r>
-            <w:proofErr w:type="gramEnd"/>
-            <w:r>
-              <w:rPr>
-                <w:rFonts w:ascii="Arial" w:eastAsia="Arial" w:hAnsi="Arial" w:cs="Arial"/>
-                <w:sz w:val="20"/>
-                <w:szCs w:val="20"/>
-              </w:rPr>
-              <w:t>_amount</w:t>
-            </w:r>
-            <w:proofErr w:type="spellEnd"/>
+            <w:r>
+              <w:rPr>
+                <w:rFonts w:ascii="Arial" w:eastAsia="Arial" w:hAnsi="Arial" w:cs="Arial"/>
+                <w:sz w:val="20"/>
+                <w:szCs w:val="20"/>
+              </w:rPr>
+              <w:t>charge.charge_amount</w:t>
+            </w:r>
             <w:r>
               <w:rPr>
                 <w:rFonts w:ascii="Arial" w:eastAsia="Arial" w:hAnsi="Arial" w:cs="Arial"/>
@@ -4253,23 +3924,13 @@
               </w:rPr>
               <w:t>$</w:t>
             </w:r>
-            <w:proofErr w:type="gramStart"/>
-            <w:r>
-              <w:rPr>
-                <w:rFonts w:ascii="Arial" w:eastAsia="Arial" w:hAnsi="Arial" w:cs="Arial"/>
-                <w:sz w:val="20"/>
-                <w:szCs w:val="20"/>
-              </w:rPr>
-              <w:t>{{ "</w:t>
-            </w:r>
-            <w:proofErr w:type="gramEnd"/>
-            <w:r>
-              <w:rPr>
-                <w:rFonts w:ascii="Arial" w:eastAsia="Arial" w:hAnsi="Arial" w:cs="Arial"/>
-                <w:sz w:val="20"/>
-                <w:szCs w:val="20"/>
-              </w:rPr>
-              <w:t>{:</w:t>
+            <w:r>
+              <w:rPr>
+                <w:rFonts w:ascii="Arial" w:eastAsia="Arial" w:hAnsi="Arial" w:cs="Arial"/>
+                <w:sz w:val="20"/>
+                <w:szCs w:val="20"/>
+              </w:rPr>
+              <w:t>{{ "{:</w:t>
             </w:r>
             <w:r>
               <w:rPr>
@@ -4285,72 +3946,23 @@
                 <w:sz w:val="20"/>
                 <w:szCs w:val="20"/>
               </w:rPr>
-              <w:t>.2f}</w:t>
-            </w:r>
-            <w:proofErr w:type="gramStart"/>
-            <w:r>
-              <w:rPr>
-                <w:rFonts w:ascii="Arial" w:eastAsia="Arial" w:hAnsi="Arial" w:cs="Arial"/>
-                <w:sz w:val="20"/>
-                <w:szCs w:val="20"/>
-              </w:rPr>
-              <w:t>".format</w:t>
-            </w:r>
-            <w:proofErr w:type="gramEnd"/>
-            <w:r>
-              <w:rPr>
-                <w:rFonts w:ascii="Arial" w:eastAsia="Arial" w:hAnsi="Arial" w:cs="Arial"/>
-                <w:sz w:val="20"/>
-                <w:szCs w:val="20"/>
-              </w:rPr>
-              <w:t>(</w:t>
-            </w:r>
-            <w:proofErr w:type="spellStart"/>
-            <w:proofErr w:type="gramStart"/>
-            <w:r>
-              <w:rPr>
-                <w:rFonts w:ascii="Arial" w:eastAsia="Arial" w:hAnsi="Arial" w:cs="Arial"/>
-                <w:sz w:val="20"/>
-                <w:szCs w:val="20"/>
-              </w:rPr>
-              <w:t>ch</w:t>
-            </w:r>
-            <w:r>
-              <w:rPr>
-                <w:rFonts w:ascii="Arial" w:eastAsia="Arial" w:hAnsi="Arial" w:cs="Arial"/>
-                <w:sz w:val="20"/>
-                <w:szCs w:val="20"/>
-              </w:rPr>
-              <w:lastRenderedPageBreak/>
-              <w:t>arge.charge</w:t>
-            </w:r>
-            <w:proofErr w:type="gramEnd"/>
-            <w:r>
-              <w:rPr>
-                <w:rFonts w:ascii="Arial" w:eastAsia="Arial" w:hAnsi="Arial" w:cs="Arial"/>
-                <w:sz w:val="20"/>
-                <w:szCs w:val="20"/>
-              </w:rPr>
-              <w:t>_amount</w:t>
-            </w:r>
-            <w:proofErr w:type="spellEnd"/>
-            <w:proofErr w:type="gramStart"/>
-            <w:r>
-              <w:rPr>
-                <w:rFonts w:ascii="Arial" w:eastAsia="Arial" w:hAnsi="Arial" w:cs="Arial"/>
-                <w:sz w:val="20"/>
-                <w:szCs w:val="20"/>
-              </w:rPr>
-              <w:t>) }</w:t>
-            </w:r>
-            <w:proofErr w:type="gramEnd"/>
-            <w:r>
-              <w:rPr>
-                <w:rFonts w:ascii="Arial" w:eastAsia="Arial" w:hAnsi="Arial" w:cs="Arial"/>
-                <w:sz w:val="20"/>
-                <w:szCs w:val="20"/>
-              </w:rPr>
-              <w:t>}</w:t>
+              <w:t>.2f}".format(</w:t>
+            </w:r>
+            <w:r>
+              <w:rPr>
+                <w:rFonts w:ascii="Arial" w:eastAsia="Arial" w:hAnsi="Arial" w:cs="Arial"/>
+                <w:sz w:val="20"/>
+                <w:szCs w:val="20"/>
+              </w:rPr>
+              <w:t>charge.charge_amount</w:t>
+            </w:r>
+            <w:r>
+              <w:rPr>
+                <w:rFonts w:ascii="Arial" w:eastAsia="Arial" w:hAnsi="Arial" w:cs="Arial"/>
+                <w:sz w:val="20"/>
+                <w:szCs w:val="20"/>
+              </w:rPr>
+              <w:t>) }}</w:t>
             </w:r>
           </w:p>
           <w:p>
@@ -4467,7 +4079,6 @@
               </w:rPr>
               <w:t xml:space="preserve"> </w:t>
             </w:r>
-            <w:proofErr w:type="spellStart"/>
             <w:r>
               <w:rPr>
                 <w:rFonts w:ascii="Arial" w:eastAsia="Arial" w:hAnsi="Arial" w:cs="Arial"/>
@@ -4476,7 +4087,6 @@
               </w:rPr>
               <w:t>endfor</w:t>
             </w:r>
-            <w:proofErr w:type="spellEnd"/>
             <w:r>
               <w:rPr>
                 <w:rFonts w:ascii="Arial" w:eastAsia="Arial" w:hAnsi="Arial" w:cs="Arial"/>
@@ -4666,43 +4276,7 @@
                 <w:sz w:val="20"/>
                 <w:szCs w:val="20"/>
               </w:rPr>
-              <w:t>{% set total = (</w:t>
-            </w:r>
-            <w:proofErr w:type="spellStart"/>
-            <w:r>
-              <w:rPr>
-                <w:rFonts w:ascii="Arial" w:eastAsia="Arial" w:hAnsi="Arial" w:cs="Arial"/>
-                <w:sz w:val="20"/>
-                <w:szCs w:val="20"/>
-              </w:rPr>
-              <w:t>lendercharges</w:t>
-            </w:r>
-            <w:proofErr w:type="spellEnd"/>
-            <w:r>
-              <w:rPr>
-                <w:rFonts w:ascii="Arial" w:eastAsia="Arial" w:hAnsi="Arial" w:cs="Arial"/>
-                <w:sz w:val="20"/>
-                <w:szCs w:val="20"/>
-              </w:rPr>
-              <w:t xml:space="preserve"> | map(attribute='</w:t>
-            </w:r>
-            <w:proofErr w:type="spellStart"/>
-            <w:r>
-              <w:rPr>
-                <w:rFonts w:ascii="Arial" w:eastAsia="Arial" w:hAnsi="Arial" w:cs="Arial"/>
-                <w:sz w:val="20"/>
-                <w:szCs w:val="20"/>
-              </w:rPr>
-              <w:t>charge_amount</w:t>
-            </w:r>
-            <w:proofErr w:type="spellEnd"/>
-            <w:r>
-              <w:rPr>
-                <w:rFonts w:ascii="Arial" w:eastAsia="Arial" w:hAnsi="Arial" w:cs="Arial"/>
-                <w:sz w:val="20"/>
-                <w:szCs w:val="20"/>
-              </w:rPr>
-              <w:t>') | sum) %}</w:t>
+              <w:t>{% set total = (lendercharges | map(attribute='charge_amount') | sum) %}</w:t>
             </w:r>
           </w:p>
           <w:p>
@@ -4723,23 +4297,13 @@
               </w:rPr>
               <w:t>$</w:t>
             </w:r>
-            <w:proofErr w:type="gramStart"/>
-            <w:r>
-              <w:rPr>
-                <w:rFonts w:ascii="Arial" w:eastAsia="Arial" w:hAnsi="Arial" w:cs="Arial"/>
-                <w:sz w:val="20"/>
-                <w:szCs w:val="20"/>
-              </w:rPr>
-              <w:t>{{ "</w:t>
-            </w:r>
-            <w:proofErr w:type="gramEnd"/>
-            <w:r>
-              <w:rPr>
-                <w:rFonts w:ascii="Arial" w:eastAsia="Arial" w:hAnsi="Arial" w:cs="Arial"/>
-                <w:sz w:val="20"/>
-                <w:szCs w:val="20"/>
-              </w:rPr>
-              <w:t>{:</w:t>
+            <w:r>
+              <w:rPr>
+                <w:rFonts w:ascii="Arial" w:eastAsia="Arial" w:hAnsi="Arial" w:cs="Arial"/>
+                <w:sz w:val="20"/>
+                <w:szCs w:val="20"/>
+              </w:rPr>
+              <w:t>{{ "{:</w:t>
             </w:r>
             <w:r>
               <w:rPr>
@@ -4755,25 +4319,7 @@
                 <w:sz w:val="20"/>
                 <w:szCs w:val="20"/>
               </w:rPr>
-              <w:t>.2f}</w:t>
-            </w:r>
-            <w:proofErr w:type="gramStart"/>
-            <w:r>
-              <w:rPr>
-                <w:rFonts w:ascii="Arial" w:eastAsia="Arial" w:hAnsi="Arial" w:cs="Arial"/>
-                <w:sz w:val="20"/>
-                <w:szCs w:val="20"/>
-              </w:rPr>
-              <w:t>".format</w:t>
-            </w:r>
-            <w:proofErr w:type="gramEnd"/>
-            <w:r>
-              <w:rPr>
-                <w:rFonts w:ascii="Arial" w:eastAsia="Arial" w:hAnsi="Arial" w:cs="Arial"/>
-                <w:sz w:val="20"/>
-                <w:szCs w:val="20"/>
-              </w:rPr>
-              <w:t>(</w:t>
+              <w:t>.2f}".format(</w:t>
             </w:r>
             <w:r>
               <w:rPr>
@@ -4783,23 +4329,13 @@
               </w:rPr>
               <w:t>total</w:t>
             </w:r>
-            <w:proofErr w:type="gramStart"/>
-            <w:r>
-              <w:rPr>
-                <w:rFonts w:ascii="Arial" w:eastAsia="Arial" w:hAnsi="Arial" w:cs="Arial"/>
-                <w:sz w:val="20"/>
-                <w:szCs w:val="20"/>
-              </w:rPr>
-              <w:t>) }</w:t>
-            </w:r>
-            <w:proofErr w:type="gramEnd"/>
-            <w:r>
-              <w:rPr>
-                <w:rFonts w:ascii="Arial" w:eastAsia="Arial" w:hAnsi="Arial" w:cs="Arial"/>
-                <w:sz w:val="20"/>
-                <w:szCs w:val="20"/>
-              </w:rPr>
-              <w:t>}</w:t>
+            <w:r>
+              <w:rPr>
+                <w:rFonts w:ascii="Arial" w:eastAsia="Arial" w:hAnsi="Arial" w:cs="Arial"/>
+                <w:sz w:val="20"/>
+                <w:szCs w:val="20"/>
+              </w:rPr>
+              <w:t>) }}</w:t>
             </w:r>
           </w:p>
           <w:p>
@@ -5112,7 +4648,6 @@
               </w:rPr>
               <w:t xml:space="preserve">for charge in </w:t>
             </w:r>
-            <w:proofErr w:type="spellStart"/>
             <w:r>
               <w:rPr>
                 <w:rFonts w:ascii="Arial" w:eastAsia="Arial" w:hAnsi="Arial" w:cs="Arial"/>
@@ -5121,7 +4656,6 @@
               </w:rPr>
               <w:t>faocharges</w:t>
             </w:r>
-            <w:proofErr w:type="spellEnd"/>
             <w:r>
               <w:rPr>
                 <w:rFonts w:ascii="Arial" w:eastAsia="Arial" w:hAnsi="Arial" w:cs="Arial"/>
@@ -5236,7 +4770,6 @@
                 <w:szCs w:val="20"/>
               </w:rPr>
             </w:pPr>
-            <w:proofErr w:type="gramStart"/>
             <w:r>
               <w:rPr>
                 <w:rFonts w:ascii="Arial" w:eastAsia="Arial" w:hAnsi="Arial" w:cs="Arial"/>
@@ -5245,7 +4778,6 @@
               </w:rPr>
               <w:t xml:space="preserve">{{ </w:t>
             </w:r>
-            <w:proofErr w:type="spellStart"/>
             <w:r>
               <w:rPr>
                 <w:rFonts w:ascii="Arial" w:eastAsia="Arial" w:hAnsi="Arial" w:cs="Arial"/>
@@ -5260,18 +4792,8 @@
                 <w:sz w:val="20"/>
                 <w:szCs w:val="20"/>
               </w:rPr>
-              <w:t>fao</w:t>
-            </w:r>
-            <w:proofErr w:type="gramEnd"/>
-            <w:r>
-              <w:rPr>
-                <w:rFonts w:ascii="Arial" w:eastAsia="Arial" w:hAnsi="Arial" w:cs="Arial"/>
-                <w:sz w:val="20"/>
-                <w:szCs w:val="20"/>
-              </w:rPr>
-              <w:t>_charge</w:t>
-            </w:r>
-            <w:proofErr w:type="spellEnd"/>
+              <w:t>fao_charge</w:t>
+            </w:r>
             <w:r>
               <w:rPr>
                 <w:rFonts w:ascii="Arial" w:eastAsia="Arial" w:hAnsi="Arial" w:cs="Arial"/>
@@ -5348,7 +4870,6 @@
               </w:rPr>
               <w:t xml:space="preserve"> if </w:t>
             </w:r>
-            <w:proofErr w:type="spellStart"/>
             <w:r>
               <w:rPr>
                 <w:rFonts w:ascii="Arial" w:eastAsia="Arial" w:hAnsi="Arial" w:cs="Arial"/>
@@ -5357,7 +4878,6 @@
               </w:rPr>
               <w:t>charge.fao_amount</w:t>
             </w:r>
-            <w:proofErr w:type="spellEnd"/>
             <w:r>
               <w:rPr>
                 <w:rFonts w:ascii="Arial" w:eastAsia="Arial" w:hAnsi="Arial" w:cs="Arial"/>
@@ -5385,23 +4905,21 @@
               </w:rPr>
               <w:t>$</w:t>
             </w:r>
-            <w:proofErr w:type="gramStart"/>
             <w:r>
               <w:rPr>
                 <w:rFonts w:ascii="Arial" w:eastAsia="Arial" w:hAnsi="Arial" w:cs="Arial"/>
                 <w:sz w:val="18"/>
                 <w:szCs w:val="18"/>
               </w:rPr>
-              <w:t>{{ "</w:t>
-            </w:r>
-            <w:proofErr w:type="gramEnd"/>
+              <w:t>{{ "{:</w:t>
+            </w:r>
             <w:r>
               <w:rPr>
                 <w:rFonts w:ascii="Arial" w:eastAsia="Arial" w:hAnsi="Arial" w:cs="Arial"/>
                 <w:sz w:val="18"/>
                 <w:szCs w:val="18"/>
               </w:rPr>
-              <w:t>{:</w:t>
+              <w:t>,</w:t>
             </w:r>
             <w:r>
               <w:rPr>
@@ -5409,7 +4927,7 @@
                 <w:sz w:val="18"/>
                 <w:szCs w:val="18"/>
               </w:rPr>
-              <w:t>,</w:t>
+              <w:t>.2f}".format(</w:t>
             </w:r>
             <w:r>
               <w:rPr>
@@ -5417,53 +4935,15 @@
                 <w:sz w:val="18"/>
                 <w:szCs w:val="18"/>
               </w:rPr>
-              <w:t>.2f}</w:t>
-            </w:r>
-            <w:proofErr w:type="gramStart"/>
+              <w:t>charge.fao_amount</w:t>
+            </w:r>
             <w:r>
               <w:rPr>
                 <w:rFonts w:ascii="Arial" w:eastAsia="Arial" w:hAnsi="Arial" w:cs="Arial"/>
                 <w:sz w:val="18"/>
                 <w:szCs w:val="18"/>
               </w:rPr>
-              <w:t>".format</w:t>
-            </w:r>
-            <w:proofErr w:type="gramEnd"/>
-            <w:r>
-              <w:rPr>
-                <w:rFonts w:ascii="Arial" w:eastAsia="Arial" w:hAnsi="Arial" w:cs="Arial"/>
-                <w:sz w:val="18"/>
-                <w:szCs w:val="18"/>
-              </w:rPr>
-              <w:t>(</w:t>
-            </w:r>
-            <w:proofErr w:type="spellStart"/>
-            <w:r>
-              <w:rPr>
-                <w:rFonts w:ascii="Arial" w:eastAsia="Arial" w:hAnsi="Arial" w:cs="Arial"/>
-                <w:sz w:val="18"/>
-                <w:szCs w:val="18"/>
-              </w:rPr>
-              <w:t>charge.fao_amount</w:t>
-            </w:r>
-            <w:proofErr w:type="spellEnd"/>
-            <w:proofErr w:type="gramStart"/>
-            <w:r>
-              <w:rPr>
-                <w:rFonts w:ascii="Arial" w:eastAsia="Arial" w:hAnsi="Arial" w:cs="Arial"/>
-                <w:sz w:val="18"/>
-                <w:szCs w:val="18"/>
-              </w:rPr>
-              <w:t>) }</w:t>
-            </w:r>
-            <w:proofErr w:type="gramEnd"/>
-            <w:r>
-              <w:rPr>
-                <w:rFonts w:ascii="Arial" w:eastAsia="Arial" w:hAnsi="Arial" w:cs="Arial"/>
-                <w:sz w:val="18"/>
-                <w:szCs w:val="18"/>
-              </w:rPr>
-              <w:t>}</w:t>
+              <w:t>) }}</w:t>
             </w:r>
           </w:p>
           <w:p>
@@ -5578,18 +5058,8 @@
                 <w:sz w:val="20"/>
                 <w:szCs w:val="20"/>
               </w:rPr>
-              <w:t xml:space="preserve">%tr </w:t>
-            </w:r>
-            <w:proofErr w:type="spellStart"/>
-            <w:r>
-              <w:rPr>
-                <w:rFonts w:ascii="Arial" w:eastAsia="Arial" w:hAnsi="Arial" w:cs="Arial"/>
-                <w:sz w:val="20"/>
-                <w:szCs w:val="20"/>
-              </w:rPr>
-              <w:t>endfor</w:t>
-            </w:r>
-            <w:proofErr w:type="spellEnd"/>
+              <w:t>%tr endfor</w:t>
+            </w:r>
             <w:r>
               <w:rPr>
                 <w:rFonts w:ascii="Arial" w:eastAsia="Arial" w:hAnsi="Arial" w:cs="Arial"/>
@@ -5788,43 +5258,7 @@
                 <w:sz w:val="20"/>
                 <w:szCs w:val="20"/>
               </w:rPr>
-              <w:t>{% set total = (</w:t>
-            </w:r>
-            <w:proofErr w:type="spellStart"/>
-            <w:r>
-              <w:rPr>
-                <w:rFonts w:ascii="Arial" w:eastAsia="Arial" w:hAnsi="Arial" w:cs="Arial"/>
-                <w:sz w:val="20"/>
-                <w:szCs w:val="20"/>
-              </w:rPr>
-              <w:t>faocharges</w:t>
-            </w:r>
-            <w:proofErr w:type="spellEnd"/>
-            <w:r>
-              <w:rPr>
-                <w:rFonts w:ascii="Arial" w:eastAsia="Arial" w:hAnsi="Arial" w:cs="Arial"/>
-                <w:sz w:val="20"/>
-                <w:szCs w:val="20"/>
-              </w:rPr>
-              <w:t xml:space="preserve"> | map(attribute='</w:t>
-            </w:r>
-            <w:proofErr w:type="spellStart"/>
-            <w:r>
-              <w:rPr>
-                <w:rFonts w:ascii="Arial" w:eastAsia="Arial" w:hAnsi="Arial" w:cs="Arial"/>
-                <w:sz w:val="20"/>
-                <w:szCs w:val="20"/>
-              </w:rPr>
-              <w:t>fao_amount</w:t>
-            </w:r>
-            <w:proofErr w:type="spellEnd"/>
-            <w:r>
-              <w:rPr>
-                <w:rFonts w:ascii="Arial" w:eastAsia="Arial" w:hAnsi="Arial" w:cs="Arial"/>
-                <w:sz w:val="20"/>
-                <w:szCs w:val="20"/>
-              </w:rPr>
-              <w:t>’) | sum) %}</w:t>
+              <w:t>{% set total = (faocharges | map(attribute='fao_amount’) | sum) %}</w:t>
             </w:r>
           </w:p>
           <w:p>
@@ -5845,23 +5279,13 @@
               </w:rPr>
               <w:t>$</w:t>
             </w:r>
-            <w:proofErr w:type="gramStart"/>
-            <w:r>
-              <w:rPr>
-                <w:rFonts w:ascii="Arial" w:eastAsia="Arial" w:hAnsi="Arial" w:cs="Arial"/>
-                <w:sz w:val="20"/>
-                <w:szCs w:val="20"/>
-              </w:rPr>
-              <w:t>{{ "</w:t>
-            </w:r>
-            <w:proofErr w:type="gramEnd"/>
-            <w:r>
-              <w:rPr>
-                <w:rFonts w:ascii="Arial" w:eastAsia="Arial" w:hAnsi="Arial" w:cs="Arial"/>
-                <w:sz w:val="20"/>
-                <w:szCs w:val="20"/>
-              </w:rPr>
-              <w:t>{:</w:t>
+            <w:r>
+              <w:rPr>
+                <w:rFonts w:ascii="Arial" w:eastAsia="Arial" w:hAnsi="Arial" w:cs="Arial"/>
+                <w:sz w:val="20"/>
+                <w:szCs w:val="20"/>
+              </w:rPr>
+              <w:t>{{ "{:</w:t>
             </w:r>
             <w:r>
               <w:rPr>
@@ -5877,25 +5301,7 @@
                 <w:sz w:val="20"/>
                 <w:szCs w:val="20"/>
               </w:rPr>
-              <w:t>.2f}</w:t>
-            </w:r>
-            <w:proofErr w:type="gramStart"/>
-            <w:r>
-              <w:rPr>
-                <w:rFonts w:ascii="Arial" w:eastAsia="Arial" w:hAnsi="Arial" w:cs="Arial"/>
-                <w:sz w:val="20"/>
-                <w:szCs w:val="20"/>
-              </w:rPr>
-              <w:t>".format</w:t>
-            </w:r>
-            <w:proofErr w:type="gramEnd"/>
-            <w:r>
-              <w:rPr>
-                <w:rFonts w:ascii="Arial" w:eastAsia="Arial" w:hAnsi="Arial" w:cs="Arial"/>
-                <w:sz w:val="20"/>
-                <w:szCs w:val="20"/>
-              </w:rPr>
-              <w:t>(</w:t>
+              <w:t>.2f}".format(</w:t>
             </w:r>
             <w:r>
               <w:rPr>
@@ -5905,23 +5311,13 @@
               </w:rPr>
               <w:t>total</w:t>
             </w:r>
-            <w:proofErr w:type="gramStart"/>
-            <w:r>
-              <w:rPr>
-                <w:rFonts w:ascii="Arial" w:eastAsia="Arial" w:hAnsi="Arial" w:cs="Arial"/>
-                <w:sz w:val="20"/>
-                <w:szCs w:val="20"/>
-              </w:rPr>
-              <w:t>) }</w:t>
-            </w:r>
-            <w:proofErr w:type="gramEnd"/>
-            <w:r>
-              <w:rPr>
-                <w:rFonts w:ascii="Arial" w:eastAsia="Arial" w:hAnsi="Arial" w:cs="Arial"/>
-                <w:sz w:val="20"/>
-                <w:szCs w:val="20"/>
-              </w:rPr>
-              <w:t>}</w:t>
+            <w:r>
+              <w:rPr>
+                <w:rFonts w:ascii="Arial" w:eastAsia="Arial" w:hAnsi="Arial" w:cs="Arial"/>
+                <w:sz w:val="20"/>
+                <w:szCs w:val="20"/>
+              </w:rPr>
+              <w:t>) }}</w:t>
             </w:r>
           </w:p>
           <w:p>
@@ -6171,33 +5567,18 @@
             <w:r>
               <w:t>$</w:t>
             </w:r>
-            <w:proofErr w:type="gramStart"/>
-            <w:r>
-              <w:t>{{ "</w:t>
-            </w:r>
-            <w:proofErr w:type="gramEnd"/>
-            <w:r>
-              <w:t>{:</w:t>
+            <w:r>
+              <w:t>{{ "{:</w:t>
             </w:r>
             <w:r>
               <w:t>,</w:t>
             </w:r>
             <w:r>
-              <w:t>.2f}</w:t>
-            </w:r>
-            <w:proofErr w:type="gramStart"/>
-            <w:r>
-              <w:t>".format</w:t>
-            </w:r>
-            <w:proofErr w:type="gramEnd"/>
-            <w:r>
-              <w:t>(</w:t>
-            </w:r>
-            <w:proofErr w:type="spellStart"/>
+              <w:t>.2f}".format(</w:t>
+            </w:r>
             <w:r>
               <w:t>balanceavailableforsettlement</w:t>
             </w:r>
-            <w:proofErr w:type="spellEnd"/>
             <w:r>
               <w:t>) }}</w:t>
             </w:r>
@@ -6316,27 +5697,14 @@
             <w:r>
               <w:t>$</w:t>
             </w:r>
-            <w:proofErr w:type="gramStart"/>
-            <w:r>
-              <w:t>{{ "</w:t>
-            </w:r>
-            <w:proofErr w:type="gramEnd"/>
-            <w:r>
-              <w:t>{:</w:t>
+            <w:r>
+              <w:t>{{ "{:</w:t>
             </w:r>
             <w:r>
               <w:t>,</w:t>
             </w:r>
             <w:r>
-              <w:t>.2f}</w:t>
-            </w:r>
-            <w:proofErr w:type="gramStart"/>
-            <w:r>
-              <w:t>".format</w:t>
-            </w:r>
-            <w:proofErr w:type="gramEnd"/>
-            <w:r>
-              <w:t>(</w:t>
+              <w:t>.2f}".format(</w:t>
             </w:r>
             <w:r>
               <w:t>ADVANCEAMOUNT</w:t>
@@ -6371,7 +5739,6 @@
         <w:rPr>
           <w:rFonts w:eastAsia="Times New Roman" w:cstheme="minorHAnsi"/>
         </w:rPr>
-        <w:lastRenderedPageBreak/>
         <w:t xml:space="preserve">I/we understand that surplus funds will be automatically credited to </w:t>
       </w:r>
       <w:r>
@@ -6459,7 +5826,6 @@
               </w:rPr>
               <w:t xml:space="preserve">by </w:t>
             </w:r>
-            <w:proofErr w:type="gramStart"/>
             <w:r>
               <w:rPr>
                 <w:rFonts w:ascii="Arial" w:eastAsia="Arial" w:hAnsi="Arial" w:cs="Arial"/>
@@ -6471,7 +5837,6 @@
               </w:rPr>
               <w:t xml:space="preserve">{{ </w:t>
             </w:r>
-            <w:proofErr w:type="spellStart"/>
             <w:r>
               <w:rPr>
                 <w:rFonts w:ascii="Arial" w:eastAsia="Arial" w:hAnsi="Arial" w:cs="Arial"/>
@@ -6483,8 +5848,6 @@
               </w:rPr>
               <w:t>Bordetallnames</w:t>
             </w:r>
-            <w:proofErr w:type="spellEnd"/>
-            <w:proofErr w:type="gramEnd"/>
             <w:r>
               <w:rPr>
                 <w:rFonts w:ascii="Arial" w:eastAsia="Arial" w:hAnsi="Arial" w:cs="Arial"/>
@@ -6527,7 +5890,6 @@
               </w:rPr>
               <w:t xml:space="preserve"> </w:t>
             </w:r>
-            <w:proofErr w:type="gramStart"/>
             <w:r>
               <w:rPr>
                 <w:rFonts w:ascii="Arial" w:eastAsia="Arial" w:hAnsi="Arial" w:cs="Arial"/>
@@ -6538,9 +5900,8 @@
                 <w:sz w:val="20"/>
                 <w:szCs w:val="20"/>
               </w:rPr>
-              <w:t>{{ BORDET</w:t>
-            </w:r>
-            <w:proofErr w:type="gramEnd"/>
+              <w:t>{{ BORDET1ACN }}</w:t>
+            </w:r>
             <w:r>
               <w:rPr>
                 <w:rFonts w:ascii="Arial" w:eastAsia="Arial" w:hAnsi="Arial" w:cs="Arial"/>
@@ -6551,77 +5912,17 @@
                 <w:sz w:val="20"/>
                 <w:szCs w:val="20"/>
               </w:rPr>
-              <w:t>1</w:t>
-            </w:r>
-            <w:proofErr w:type="gramStart"/>
-            <w:r>
-              <w:rPr>
-                <w:rFonts w:ascii="Arial" w:eastAsia="Arial" w:hAnsi="Arial" w:cs="Arial"/>
-                <w:b/>
-                <w:bCs/>
-                <w:caps/>
+              <w:t xml:space="preserve"> </w:t>
+            </w:r>
+            <w:r>
+              <w:rPr>
+                <w:rFonts w:ascii="Arial" w:eastAsia="Arial" w:hAnsi="Arial" w:cs="Arial"/>
                 <w:color w:val="000000"/>
                 <w:sz w:val="20"/>
                 <w:szCs w:val="20"/>
               </w:rPr>
-              <w:t>ACN }</w:t>
-            </w:r>
-            <w:proofErr w:type="gramEnd"/>
-            <w:r>
-              <w:rPr>
-                <w:rFonts w:ascii="Arial" w:eastAsia="Arial" w:hAnsi="Arial" w:cs="Arial"/>
-                <w:b/>
-                <w:bCs/>
-                <w:caps/>
-                <w:color w:val="000000"/>
-                <w:sz w:val="20"/>
-                <w:szCs w:val="20"/>
-              </w:rPr>
-              <w:t>}</w:t>
-            </w:r>
-            <w:r>
-              <w:rPr>
-                <w:rFonts w:ascii="Arial" w:eastAsia="Arial" w:hAnsi="Arial" w:cs="Arial"/>
-                <w:b/>
-                <w:bCs/>
-                <w:caps/>
-                <w:color w:val="000000"/>
-                <w:sz w:val="20"/>
-                <w:szCs w:val="20"/>
-              </w:rPr>
-              <w:t xml:space="preserve"> </w:t>
-            </w:r>
-            <w:r>
-              <w:rPr>
-                <w:rFonts w:ascii="Arial" w:eastAsia="Arial" w:hAnsi="Arial" w:cs="Arial"/>
-                <w:color w:val="000000"/>
-                <w:sz w:val="20"/>
-                <w:szCs w:val="20"/>
-              </w:rPr>
-              <w:t>in accordance with s. 127 of the Corporations Act 2001 (</w:t>
-            </w:r>
-            <w:proofErr w:type="spellStart"/>
-            <w:r>
-              <w:rPr>
-                <w:rFonts w:ascii="Arial" w:eastAsia="Arial" w:hAnsi="Arial" w:cs="Arial"/>
-                <w:color w:val="000000"/>
-                <w:sz w:val="20"/>
-                <w:szCs w:val="20"/>
-              </w:rPr>
-              <w:t>Cth</w:t>
-            </w:r>
-            <w:proofErr w:type="spellEnd"/>
-            <w:proofErr w:type="gramStart"/>
-            <w:r>
-              <w:rPr>
-                <w:rFonts w:ascii="Arial" w:eastAsia="Arial" w:hAnsi="Arial" w:cs="Arial"/>
-                <w:color w:val="000000"/>
-                <w:sz w:val="20"/>
-                <w:szCs w:val="20"/>
-              </w:rPr>
-              <w:t>):-</w:t>
-            </w:r>
-            <w:proofErr w:type="gramEnd"/>
+              <w:t>in accordance with s. 127 of the Corporations Act 2001 (Cth):-</w:t>
+            </w:r>
           </w:p>
           <w:p>
             <w:pPr>
@@ -6882,7 +6183,6 @@
                       <w:color w:val="000000" w:themeColor="text1"/>
                     </w:rPr>
                   </w:pPr>
-                  <w:proofErr w:type="gramStart"/>
                   <w:r>
                     <w:rPr>
                       <w:rFonts w:cs="Arial"/>
@@ -6897,16 +6197,7 @@
                       <w:b/>
                       <w:color w:val="000000" w:themeColor="text1"/>
                     </w:rPr>
-                    <w:t>guarantor</w:t>
-                  </w:r>
-                  <w:proofErr w:type="gramEnd"/>
-                  <w:r>
-                    <w:rPr>
-                      <w:rFonts w:cs="Arial"/>
-                      <w:b/>
-                      <w:color w:val="000000" w:themeColor="text1"/>
-                    </w:rPr>
-                    <w:t>_2_name</w:t>
+                    <w:t>guarantor_2_name</w:t>
                   </w:r>
                   <w:r>
                     <w:rPr>
@@ -7087,7 +6378,6 @@
                       <w:color w:val="000000" w:themeColor="text1"/>
                     </w:rPr>
                   </w:pPr>
-                  <w:proofErr w:type="gramStart"/>
                   <w:r>
                     <w:rPr>
                       <w:rFonts w:cs="Arial"/>
@@ -7102,16 +6392,7 @@
                       <w:b/>
                       <w:color w:val="000000" w:themeColor="text1"/>
                     </w:rPr>
-                    <w:t>guarantor</w:t>
-                  </w:r>
-                  <w:proofErr w:type="gramEnd"/>
-                  <w:r>
-                    <w:rPr>
-                      <w:rFonts w:cs="Arial"/>
-                      <w:b/>
-                      <w:color w:val="000000" w:themeColor="text1"/>
-                    </w:rPr>
-                    <w:t>_3_name</w:t>
+                    <w:t>guarantor_3_name</w:t>
                   </w:r>
                   <w:r>
                     <w:rPr>
@@ -7286,24 +6567,8 @@
               <w:rPr>
                 <w:rFonts w:ascii="Calibri" w:eastAsia="Times New Roman" w:hAnsi="Calibri" w:cs="Calibri"/>
               </w:rPr>
-              <w:t xml:space="preserve"> in accordance with s. 127 of the Corporations Act 2001 (</w:t>
-            </w:r>
-            <w:proofErr w:type="spellStart"/>
-            <w:r>
-              <w:rPr>
-                <w:rFonts w:ascii="Calibri" w:eastAsia="Times New Roman" w:hAnsi="Calibri" w:cs="Calibri"/>
-              </w:rPr>
-              <w:t>Cth</w:t>
-            </w:r>
-            <w:proofErr w:type="spellEnd"/>
-            <w:proofErr w:type="gramStart"/>
-            <w:r>
-              <w:rPr>
-                <w:rFonts w:ascii="Calibri" w:eastAsia="Times New Roman" w:hAnsi="Calibri" w:cs="Calibri"/>
-              </w:rPr>
-              <w:t>):-</w:t>
-            </w:r>
-            <w:proofErr w:type="gramEnd"/>
+              <w:t xml:space="preserve"> in accordance with s. 127 of the Corporations Act 2001 (Cth):-</w:t>
+            </w:r>
           </w:p>
           <w:p>
             <w:pPr>
@@ -7575,7 +6840,6 @@
                       <w:color w:val="000000" w:themeColor="text1"/>
                     </w:rPr>
                   </w:pPr>
-                  <w:proofErr w:type="gramStart"/>
                   <w:r>
                     <w:rPr>
                       <w:rFonts w:cs="Arial"/>
@@ -7590,16 +6854,7 @@
                       <w:b/>
                       <w:color w:val="000000" w:themeColor="text1"/>
                     </w:rPr>
-                    <w:t>guarantor</w:t>
-                  </w:r>
-                  <w:proofErr w:type="gramEnd"/>
-                  <w:r>
-                    <w:rPr>
-                      <w:rFonts w:cs="Arial"/>
-                      <w:b/>
-                      <w:color w:val="000000" w:themeColor="text1"/>
-                    </w:rPr>
-                    <w:t>_2_name</w:t>
+                    <w:t>guarantor_2_name</w:t>
                   </w:r>
                   <w:r>
                     <w:rPr>
@@ -7780,7 +7035,6 @@
                       <w:color w:val="000000" w:themeColor="text1"/>
                     </w:rPr>
                   </w:pPr>
-                  <w:proofErr w:type="gramStart"/>
                   <w:r>
                     <w:rPr>
                       <w:rFonts w:cs="Arial"/>
@@ -7795,16 +7049,7 @@
                       <w:b/>
                       <w:color w:val="000000" w:themeColor="text1"/>
                     </w:rPr>
-                    <w:t>guarantor</w:t>
-                  </w:r>
-                  <w:proofErr w:type="gramEnd"/>
-                  <w:r>
-                    <w:rPr>
-                      <w:rFonts w:cs="Arial"/>
-                      <w:b/>
-                      <w:color w:val="000000" w:themeColor="text1"/>
-                    </w:rPr>
-                    <w:t>_3_name</w:t>
+                    <w:t>guarantor_3_name</w:t>
                   </w:r>
                   <w:r>
                     <w:rPr>
@@ -7885,7 +7130,6 @@
                       <w:sz w:val="18"/>
                       <w:szCs w:val="18"/>
                     </w:rPr>
-                    <w:lastRenderedPageBreak/>
                     <w:t>{%tr endif %}</w:t>
                   </w:r>
                 </w:p>
@@ -7919,6 +7163,16 @@
         <w:spacing w:before="120" w:after="0" w:line="240" w:lineRule="auto"/>
         <w:rPr>
           <w:rFonts w:eastAsia="Times New Roman" w:cstheme="minorHAnsi"/>
+        </w:rPr>
+      </w:pPr>
+    </w:p>
+    <w:p>
+      <w:pPr>
+        <w:rPr>
+          <w:rFonts w:ascii="AppleSystemUIFont" w:hAnsi="AppleSystemUIFont" w:cs="AppleSystemUIFont"/>
+          <w:sz w:val="26"/>
+          <w:szCs w:val="26"/>
+          <w:lang w:val="en-GB"/>
         </w:rPr>
       </w:pPr>
     </w:p>
@@ -8049,64 +7303,8 @@
                 <w:szCs w:val="20"/>
                 <w:lang w:eastAsia="en-AU"/>
               </w:rPr>
-              <w:t>\</w:t>
-            </w:r>
-            <w:proofErr w:type="gramStart"/>
-            <w:r>
-              <w:rPr>
-                <w:rFonts w:eastAsia="Times New Roman" w:cs="Times New Roman"/>
-                <w:color w:val="FFFFFF" w:themeColor="background1"/>
-                <w:sz w:val="20"/>
-                <w:szCs w:val="20"/>
-                <w:lang w:eastAsia="en-AU"/>
-              </w:rPr>
-              <w:t xml:space="preserve">signature{{ </w:t>
-            </w:r>
-            <w:proofErr w:type="spellStart"/>
-            <w:r>
-              <w:rPr>
-                <w:rFonts w:eastAsia="Times New Roman" w:cs="Times New Roman"/>
-                <w:color w:val="FFFFFF" w:themeColor="background1"/>
-                <w:sz w:val="20"/>
-                <w:szCs w:val="20"/>
-                <w:lang w:eastAsia="en-AU"/>
-              </w:rPr>
-              <w:t>loop</w:t>
-            </w:r>
-            <w:proofErr w:type="gramEnd"/>
-            <w:r>
-              <w:rPr>
-                <w:rFonts w:eastAsia="Times New Roman" w:cs="Times New Roman"/>
-                <w:color w:val="FFFFFF" w:themeColor="background1"/>
-                <w:sz w:val="20"/>
-                <w:szCs w:val="20"/>
-                <w:lang w:eastAsia="en-AU"/>
-              </w:rPr>
-              <w:t>.</w:t>
-            </w:r>
-            <w:proofErr w:type="gramStart"/>
-            <w:r>
-              <w:rPr>
-                <w:rFonts w:eastAsia="Times New Roman" w:cs="Times New Roman"/>
-                <w:color w:val="FFFFFF" w:themeColor="background1"/>
-                <w:sz w:val="20"/>
-                <w:szCs w:val="20"/>
-                <w:lang w:eastAsia="en-AU"/>
-              </w:rPr>
-              <w:t>index</w:t>
-            </w:r>
-            <w:proofErr w:type="spellEnd"/>
-            <w:r>
-              <w:rPr>
-                <w:rFonts w:eastAsia="Times New Roman" w:cs="Times New Roman"/>
-                <w:color w:val="FFFFFF" w:themeColor="background1"/>
-                <w:sz w:val="20"/>
-                <w:szCs w:val="20"/>
-                <w:lang w:eastAsia="en-AU"/>
-              </w:rPr>
-              <w:t xml:space="preserve"> }}\</w:t>
-            </w:r>
-            <w:proofErr w:type="gramEnd"/>
+              <w:t>\signature{{ loop.index }}\</w:t>
+            </w:r>
           </w:p>
         </w:tc>
       </w:tr>
@@ -8132,7 +7330,6 @@
                 <w:lang w:eastAsia="en-AU"/>
               </w:rPr>
             </w:pPr>
-            <w:proofErr w:type="gramStart"/>
             <w:r>
               <w:rPr>
                 <w:rFonts w:eastAsia="Times New Roman" w:cs="Arial"/>
@@ -8140,57 +7337,7 @@
                 <w:szCs w:val="20"/>
                 <w:lang w:eastAsia="en-AU"/>
               </w:rPr>
-              <w:t xml:space="preserve">{{ </w:t>
-            </w:r>
-            <w:proofErr w:type="spellStart"/>
-            <w:r>
-              <w:rPr>
-                <w:rFonts w:eastAsia="Times New Roman" w:cs="Arial"/>
-                <w:sz w:val="20"/>
-                <w:szCs w:val="20"/>
-                <w:lang w:eastAsia="en-AU"/>
-              </w:rPr>
-              <w:t>director</w:t>
-            </w:r>
-            <w:proofErr w:type="gramEnd"/>
-            <w:r>
-              <w:rPr>
-                <w:rFonts w:eastAsia="Times New Roman" w:cs="Arial"/>
-                <w:sz w:val="20"/>
-                <w:szCs w:val="20"/>
-                <w:lang w:eastAsia="en-AU"/>
-              </w:rPr>
-              <w:t>.</w:t>
-            </w:r>
-            <w:proofErr w:type="gramStart"/>
-            <w:r>
-              <w:rPr>
-                <w:rFonts w:eastAsia="Times New Roman" w:cs="Arial"/>
-                <w:sz w:val="20"/>
-                <w:szCs w:val="20"/>
-                <w:lang w:eastAsia="en-AU"/>
-              </w:rPr>
-              <w:t>GUARANTORNAME</w:t>
-            </w:r>
-            <w:proofErr w:type="spellEnd"/>
-            <w:r>
-              <w:rPr>
-                <w:rFonts w:eastAsia="Times New Roman" w:cs="Arial"/>
-                <w:sz w:val="20"/>
-                <w:szCs w:val="20"/>
-                <w:lang w:eastAsia="en-AU"/>
-              </w:rPr>
-              <w:t xml:space="preserve"> }</w:t>
-            </w:r>
-            <w:proofErr w:type="gramEnd"/>
-            <w:r>
-              <w:rPr>
-                <w:rFonts w:eastAsia="Times New Roman" w:cs="Arial"/>
-                <w:sz w:val="20"/>
-                <w:szCs w:val="20"/>
-                <w:lang w:eastAsia="en-AU"/>
-              </w:rPr>
-              <w:t>}</w:t>
+              <w:t>{{ director.GUARANTORNAME }}</w:t>
             </w:r>
           </w:p>
           <w:p>
@@ -8293,15 +7440,7 @@
     </w:tbl>
     <w:p>
       <w:r>
-        <w:t xml:space="preserve">{%p </w:t>
-      </w:r>
-      <w:proofErr w:type="spellStart"/>
-      <w:r>
-        <w:t>endfor</w:t>
-      </w:r>
-      <w:proofErr w:type="spellEnd"/>
-      <w:r>
-        <w:t xml:space="preserve"> %}</w:t>
+        <w:t>{%p endfor %}</w:t>
       </w:r>
     </w:p>
     <w:p>
@@ -10298,19 +9437,15 @@
 </file>
 
 <file path=customXml/item1.xml><?xml version="1.0" encoding="utf-8"?>
-<?mso-contentType ?>
-<FormTemplates xmlns="http://schemas.microsoft.com/sharepoint/v3/contenttype/forms">
-  <Display>DocumentLibraryForm</Display>
-  <Edit>DocumentLibraryForm</Edit>
-  <New>DocumentLibraryForm</New>
-</FormTemplates>
+<p:properties xmlns:p="http://schemas.microsoft.com/office/2006/metadata/properties" xmlns:xsi="http://www.w3.org/2001/XMLSchema-instance" xmlns:pc="http://schemas.microsoft.com/office/infopath/2007/PartnerControls">
+  <documentManagement>
+    <_ip_UnifiedCompliancePolicyUIAction xmlns="http://schemas.microsoft.com/sharepoint/v3" xsi:nil="true"/>
+    <_ip_UnifiedCompliancePolicyProperties xmlns="http://schemas.microsoft.com/sharepoint/v3" xsi:nil="true"/>
+  </documentManagement>
+</p:properties>
 </file>
 
 <file path=customXml/item2.xml><?xml version="1.0" encoding="utf-8"?>
-<b:Sources xmlns:b="http://schemas.openxmlformats.org/officeDocument/2006/bibliography" xmlns="http://schemas.openxmlformats.org/officeDocument/2006/bibliography" SelectedStyle="\APASixthEditionOfficeOnline.xsl" StyleName="APA" Version="6"/>
-</file>
-
-<file path=customXml/item3.xml><?xml version="1.0" encoding="utf-8"?>
 <ct:contentTypeSchema xmlns:ct="http://schemas.microsoft.com/office/2006/metadata/contentType" xmlns:ma="http://schemas.microsoft.com/office/2006/metadata/properties/metaAttributes" ct:_="" ma:_="" ma:contentTypeName="Document" ma:contentTypeID="0x010100990744F4F8315B45AA69A2501CB77EEE" ma:contentTypeVersion="6" ma:contentTypeDescription="Create a new document." ma:contentTypeScope="" ma:versionID="277ced0f438f28a397053cc693f24f90">
   <xsd:schema xmlns:xsd="http://www.w3.org/2001/XMLSchema" xmlns:xs="http://www.w3.org/2001/XMLSchema" xmlns:p="http://schemas.microsoft.com/office/2006/metadata/properties" xmlns:ns1="http://schemas.microsoft.com/sharepoint/v3" xmlns:ns2="30b1584a-724b-40a5-8f43-8b912b86b193" targetNamespace="http://schemas.microsoft.com/office/2006/metadata/properties" ma:root="true" ma:fieldsID="0d601b10ff58ce31bf872aaa9872fba3" ns1:_="" ns2:_="">
     <xsd:import namespace="http://schemas.microsoft.com/sharepoint/v3"/>
@@ -10473,32 +9608,30 @@
 </ct:contentTypeSchema>
 </file>
 
+<file path=customXml/item3.xml><?xml version="1.0" encoding="utf-8"?>
+<b:Sources xmlns:b="http://schemas.openxmlformats.org/officeDocument/2006/bibliography" xmlns="http://schemas.openxmlformats.org/officeDocument/2006/bibliography" SelectedStyle="\APASixthEditionOfficeOnline.xsl" StyleName="APA" Version="6"/>
+</file>
+
 <file path=customXml/item4.xml><?xml version="1.0" encoding="utf-8"?>
-<p:properties xmlns:p="http://schemas.microsoft.com/office/2006/metadata/properties" xmlns:xsi="http://www.w3.org/2001/XMLSchema-instance" xmlns:pc="http://schemas.microsoft.com/office/infopath/2007/PartnerControls">
-  <documentManagement>
-    <_ip_UnifiedCompliancePolicyUIAction xmlns="http://schemas.microsoft.com/sharepoint/v3" xsi:nil="true"/>
-    <_ip_UnifiedCompliancePolicyProperties xmlns="http://schemas.microsoft.com/sharepoint/v3" xsi:nil="true"/>
-  </documentManagement>
-</p:properties>
+<?mso-contentType ?>
+<FormTemplates xmlns="http://schemas.microsoft.com/sharepoint/v3/contenttype/forms">
+  <Display>DocumentLibraryForm</Display>
+  <Edit>DocumentLibraryForm</Edit>
+  <New>DocumentLibraryForm</New>
+</FormTemplates>
 </file>
 
 <file path=customXml/itemProps1.xml><?xml version="1.0" encoding="utf-8"?>
-<ds:datastoreItem xmlns:ds="http://schemas.openxmlformats.org/officeDocument/2006/customXml" ds:itemID="{DCDA814B-A44E-4424-B00C-B970BE8F287B}">
+<ds:datastoreItem xmlns:ds="http://schemas.openxmlformats.org/officeDocument/2006/customXml" ds:itemID="{EB4D82D8-7F92-4F8D-BBB0-BB6077170D23}">
   <ds:schemaRefs>
-    <ds:schemaRef ds:uri="http://schemas.microsoft.com/sharepoint/v3/contenttype/forms"/>
+    <ds:schemaRef ds:uri="http://schemas.microsoft.com/office/2006/metadata/properties"/>
+    <ds:schemaRef ds:uri="http://schemas.microsoft.com/office/infopath/2007/PartnerControls"/>
+    <ds:schemaRef ds:uri="http://schemas.microsoft.com/sharepoint/v3"/>
   </ds:schemaRefs>
 </ds:datastoreItem>
 </file>
 
 <file path=customXml/itemProps2.xml><?xml version="1.0" encoding="utf-8"?>
-<ds:datastoreItem xmlns:ds="http://schemas.openxmlformats.org/officeDocument/2006/customXml" ds:itemID="{1B7133F8-4DBB-437B-886F-EB211FE9D7EF}">
-  <ds:schemaRefs>
-    <ds:schemaRef ds:uri="http://schemas.openxmlformats.org/officeDocument/2006/bibliography"/>
-  </ds:schemaRefs>
-</ds:datastoreItem>
-</file>
-
-<file path=customXml/itemProps3.xml><?xml version="1.0" encoding="utf-8"?>
 <ds:datastoreItem xmlns:ds="http://schemas.openxmlformats.org/officeDocument/2006/customXml" ds:itemID="{2EC607E6-A950-4522-A9E3-07D3340C6BF9}">
   <ds:schemaRefs>
     <ds:schemaRef ds:uri="http://schemas.microsoft.com/office/2006/metadata/contentType"/>
@@ -10517,12 +9650,18 @@
 </ds:datastoreItem>
 </file>
 
+<file path=customXml/itemProps3.xml><?xml version="1.0" encoding="utf-8"?>
+<ds:datastoreItem xmlns:ds="http://schemas.openxmlformats.org/officeDocument/2006/customXml" ds:itemID="{1B7133F8-4DBB-437B-886F-EB211FE9D7EF}">
+  <ds:schemaRefs>
+    <ds:schemaRef ds:uri="http://schemas.openxmlformats.org/officeDocument/2006/bibliography"/>
+  </ds:schemaRefs>
+</ds:datastoreItem>
+</file>
+
 <file path=customXml/itemProps4.xml><?xml version="1.0" encoding="utf-8"?>
-<ds:datastoreItem xmlns:ds="http://schemas.openxmlformats.org/officeDocument/2006/customXml" ds:itemID="{EB4D82D8-7F92-4F8D-BBB0-BB6077170D23}">
+<ds:datastoreItem xmlns:ds="http://schemas.openxmlformats.org/officeDocument/2006/customXml" ds:itemID="{DCDA814B-A44E-4424-B00C-B970BE8F287B}">
   <ds:schemaRefs>
-    <ds:schemaRef ds:uri="http://schemas.microsoft.com/office/2006/metadata/properties"/>
-    <ds:schemaRef ds:uri="http://schemas.microsoft.com/office/infopath/2007/PartnerControls"/>
-    <ds:schemaRef ds:uri="http://schemas.microsoft.com/sharepoint/v3"/>
+    <ds:schemaRef ds:uri="http://schemas.microsoft.com/sharepoint/v3/contenttype/forms"/>
   </ds:schemaRefs>
 </ds:datastoreItem>
 </file>
</xml_diff>

<commit_message>
Changes to Loan Agreement
</commit_message>
<xml_diff>
--- a/SMSF/Purchase/Source/10. Disbursement Direction Authority Source.docx
+++ b/SMSF/Purchase/Source/10. Disbursement Direction Authority Source.docx
@@ -180,7 +180,6 @@
                 <w:rFonts w:eastAsia="Times New Roman" w:cstheme="minorHAnsi"/>
               </w:rPr>
             </w:pPr>
-            <w:proofErr w:type="gramStart"/>
             <w:r>
               <w:rPr>
                 <w:rFonts w:ascii="Arial" w:hAnsi="Arial" w:cs="Arial"/>
@@ -190,7 +189,6 @@
               </w:rPr>
               <w:t xml:space="preserve">{{ </w:t>
             </w:r>
-            <w:proofErr w:type="spellStart"/>
             <w:r>
               <w:rPr>
                 <w:rFonts w:ascii="Arial" w:hAnsi="Arial" w:cs="Arial"/>
@@ -200,8 +198,6 @@
               </w:rPr>
               <w:t>Propdetallsecadd</w:t>
             </w:r>
-            <w:proofErr w:type="spellEnd"/>
-            <w:proofErr w:type="gramEnd"/>
             <w:r>
               <w:rPr>
                 <w:rFonts w:ascii="Arial" w:hAnsi="Arial" w:cs="Arial"/>
@@ -328,21 +324,7 @@
         <w:rPr>
           <w:rFonts w:eastAsia="Times New Roman" w:cstheme="minorHAnsi"/>
         </w:rPr>
-        <w:t>We undertake to sign anything and do anything reasonably required to fix up the documents if they are defective in any way (</w:t>
-      </w:r>
-      <w:proofErr w:type="spellStart"/>
-      <w:r>
-        <w:rPr>
-          <w:rFonts w:eastAsia="Times New Roman" w:cstheme="minorHAnsi"/>
-        </w:rPr>
-        <w:t>eg</w:t>
-      </w:r>
-      <w:proofErr w:type="spellEnd"/>
-      <w:r>
-        <w:rPr>
-          <w:rFonts w:eastAsia="Times New Roman" w:cstheme="minorHAnsi"/>
-        </w:rPr>
-        <w:t xml:space="preserve"> because we have not signed them properly) and undertake to pay any requisition fee raised by the titles office due to the documents being incomplete or incorrect.</w:t>
+        <w:t>We undertake to sign anything and do anything reasonably required to fix up the documents if they are defective in any way (eg because we have not signed them properly) and undertake to pay any requisition fee raised by the titles office due to the documents being incomplete or incorrect.</w:t>
       </w:r>
     </w:p>
     <w:p>
@@ -857,7 +839,6 @@
               </w:rPr>
               <w:t xml:space="preserve">by </w:t>
             </w:r>
-            <w:proofErr w:type="gramStart"/>
             <w:r>
               <w:rPr>
                 <w:rFonts w:ascii="Arial" w:eastAsia="Arial" w:hAnsi="Arial" w:cs="Arial"/>
@@ -869,7 +850,6 @@
               </w:rPr>
               <w:t xml:space="preserve">{{ </w:t>
             </w:r>
-            <w:proofErr w:type="spellStart"/>
             <w:r>
               <w:rPr>
                 <w:rFonts w:ascii="Arial" w:eastAsia="Arial" w:hAnsi="Arial" w:cs="Arial"/>
@@ -881,8 +861,6 @@
               </w:rPr>
               <w:t>Bordetallnames</w:t>
             </w:r>
-            <w:proofErr w:type="spellEnd"/>
-            <w:proofErr w:type="gramEnd"/>
             <w:r>
               <w:rPr>
                 <w:rFonts w:ascii="Arial" w:eastAsia="Arial" w:hAnsi="Arial" w:cs="Arial"/>
@@ -925,7 +903,6 @@
               </w:rPr>
               <w:t xml:space="preserve"> </w:t>
             </w:r>
-            <w:proofErr w:type="gramStart"/>
             <w:r>
               <w:rPr>
                 <w:rFonts w:ascii="Arial" w:eastAsia="Arial" w:hAnsi="Arial" w:cs="Arial"/>
@@ -936,9 +913,8 @@
                 <w:sz w:val="20"/>
                 <w:szCs w:val="20"/>
               </w:rPr>
-              <w:t>{{ BORDET</w:t>
-            </w:r>
-            <w:proofErr w:type="gramEnd"/>
+              <w:t>{{ BORDET1ACN }}</w:t>
+            </w:r>
             <w:r>
               <w:rPr>
                 <w:rFonts w:ascii="Arial" w:eastAsia="Arial" w:hAnsi="Arial" w:cs="Arial"/>
@@ -949,77 +925,17 @@
                 <w:sz w:val="20"/>
                 <w:szCs w:val="20"/>
               </w:rPr>
-              <w:t>1</w:t>
-            </w:r>
-            <w:proofErr w:type="gramStart"/>
-            <w:r>
-              <w:rPr>
-                <w:rFonts w:ascii="Arial" w:eastAsia="Arial" w:hAnsi="Arial" w:cs="Arial"/>
-                <w:b/>
-                <w:bCs/>
-                <w:caps/>
+              <w:t xml:space="preserve"> </w:t>
+            </w:r>
+            <w:r>
+              <w:rPr>
+                <w:rFonts w:ascii="Arial" w:eastAsia="Arial" w:hAnsi="Arial" w:cs="Arial"/>
                 <w:color w:val="000000"/>
                 <w:sz w:val="20"/>
                 <w:szCs w:val="20"/>
               </w:rPr>
-              <w:t>ACN }</w:t>
-            </w:r>
-            <w:proofErr w:type="gramEnd"/>
-            <w:r>
-              <w:rPr>
-                <w:rFonts w:ascii="Arial" w:eastAsia="Arial" w:hAnsi="Arial" w:cs="Arial"/>
-                <w:b/>
-                <w:bCs/>
-                <w:caps/>
-                <w:color w:val="000000"/>
-                <w:sz w:val="20"/>
-                <w:szCs w:val="20"/>
-              </w:rPr>
-              <w:t>}</w:t>
-            </w:r>
-            <w:r>
-              <w:rPr>
-                <w:rFonts w:ascii="Arial" w:eastAsia="Arial" w:hAnsi="Arial" w:cs="Arial"/>
-                <w:b/>
-                <w:bCs/>
-                <w:caps/>
-                <w:color w:val="000000"/>
-                <w:sz w:val="20"/>
-                <w:szCs w:val="20"/>
-              </w:rPr>
-              <w:t xml:space="preserve"> </w:t>
-            </w:r>
-            <w:r>
-              <w:rPr>
-                <w:rFonts w:ascii="Arial" w:eastAsia="Arial" w:hAnsi="Arial" w:cs="Arial"/>
-                <w:color w:val="000000"/>
-                <w:sz w:val="20"/>
-                <w:szCs w:val="20"/>
-              </w:rPr>
-              <w:t>in accordance with s. 127 of the Corporations Act 2001 (</w:t>
-            </w:r>
-            <w:proofErr w:type="spellStart"/>
-            <w:r>
-              <w:rPr>
-                <w:rFonts w:ascii="Arial" w:eastAsia="Arial" w:hAnsi="Arial" w:cs="Arial"/>
-                <w:color w:val="000000"/>
-                <w:sz w:val="20"/>
-                <w:szCs w:val="20"/>
-              </w:rPr>
-              <w:t>Cth</w:t>
-            </w:r>
-            <w:proofErr w:type="spellEnd"/>
-            <w:proofErr w:type="gramStart"/>
-            <w:r>
-              <w:rPr>
-                <w:rFonts w:ascii="Arial" w:eastAsia="Arial" w:hAnsi="Arial" w:cs="Arial"/>
-                <w:color w:val="000000"/>
-                <w:sz w:val="20"/>
-                <w:szCs w:val="20"/>
-              </w:rPr>
-              <w:t>):-</w:t>
-            </w:r>
-            <w:proofErr w:type="gramEnd"/>
+              <w:t>in accordance with s. 127 of the Corporations Act 2001 (Cth):-</w:t>
+            </w:r>
           </w:p>
         </w:tc>
         <w:tc>
@@ -1194,7 +1110,6 @@
                       <w:color w:val="000000" w:themeColor="text1"/>
                     </w:rPr>
                   </w:pPr>
-                  <w:proofErr w:type="gramStart"/>
                   <w:r>
                     <w:rPr>
                       <w:rFonts w:cs="Arial"/>
@@ -1209,16 +1124,7 @@
                       <w:b/>
                       <w:color w:val="000000" w:themeColor="text1"/>
                     </w:rPr>
-                    <w:t>guarantor</w:t>
-                  </w:r>
-                  <w:proofErr w:type="gramEnd"/>
-                  <w:r>
-                    <w:rPr>
-                      <w:rFonts w:cs="Arial"/>
-                      <w:b/>
-                      <w:color w:val="000000" w:themeColor="text1"/>
-                    </w:rPr>
-                    <w:t>_2_name</w:t>
+                    <w:t>guarantor_2_name</w:t>
                   </w:r>
                   <w:r>
                     <w:rPr>
@@ -1399,7 +1305,6 @@
                       <w:color w:val="000000" w:themeColor="text1"/>
                     </w:rPr>
                   </w:pPr>
-                  <w:proofErr w:type="gramStart"/>
                   <w:r>
                     <w:rPr>
                       <w:rFonts w:cs="Arial"/>
@@ -1414,16 +1319,7 @@
                       <w:b/>
                       <w:color w:val="000000" w:themeColor="text1"/>
                     </w:rPr>
-                    <w:t>guarantor</w:t>
-                  </w:r>
-                  <w:proofErr w:type="gramEnd"/>
-                  <w:r>
-                    <w:rPr>
-                      <w:rFonts w:cs="Arial"/>
-                      <w:b/>
-                      <w:color w:val="000000" w:themeColor="text1"/>
-                    </w:rPr>
-                    <w:t>_3_name</w:t>
+                    <w:t>guarantor_3_name</w:t>
                   </w:r>
                   <w:r>
                     <w:rPr>
@@ -1713,27 +1609,7 @@
                 <w:sz w:val="20"/>
                 <w:szCs w:val="20"/>
               </w:rPr>
-              <w:t>in accordance with s. 127 of the Corporations Act 2001 (</w:t>
-            </w:r>
-            <w:proofErr w:type="spellStart"/>
-            <w:r>
-              <w:rPr>
-                <w:rFonts w:ascii="Arial" w:eastAsia="Arial" w:hAnsi="Arial" w:cs="Arial"/>
-                <w:color w:val="000000"/>
-                <w:sz w:val="20"/>
-                <w:szCs w:val="20"/>
-              </w:rPr>
-              <w:t>Cth</w:t>
-            </w:r>
-            <w:proofErr w:type="spellEnd"/>
-            <w:r>
-              <w:rPr>
-                <w:rFonts w:ascii="Arial" w:eastAsia="Arial" w:hAnsi="Arial" w:cs="Arial"/>
-                <w:color w:val="000000"/>
-                <w:sz w:val="20"/>
-                <w:szCs w:val="20"/>
-              </w:rPr>
-              <w:t>):</w:t>
+              <w:t>in accordance with s. 127 of the Corporations Act 2001 (Cth):</w:t>
             </w:r>
             <w:r>
               <w:rPr>
@@ -2265,14 +2141,6 @@
           <w:b/>
         </w:rPr>
       </w:pPr>
-    </w:p>
-    <w:p>
-      <w:pPr>
-        <w:rPr>
-          <w:rFonts w:eastAsia="Times New Roman" w:cstheme="minorHAnsi"/>
-          <w:b/>
-        </w:rPr>
-      </w:pPr>
       <w:r>
         <w:rPr>
           <w:rFonts w:eastAsia="Times New Roman" w:cstheme="minorHAnsi"/>
@@ -2416,30 +2284,7 @@
                 <w:szCs w:val="20"/>
                 <w:lang w:eastAsia="en-AU"/>
               </w:rPr>
-              <w:lastRenderedPageBreak/>
-              <w:t xml:space="preserve">\signature{{ </w:t>
-            </w:r>
-            <w:proofErr w:type="spellStart"/>
-            <w:r>
-              <w:rPr>
-                <w:rFonts w:eastAsia="Times New Roman" w:cs="Times New Roman"/>
-                <w:color w:val="FFFFFF" w:themeColor="background1"/>
-                <w:sz w:val="20"/>
-                <w:szCs w:val="20"/>
-                <w:lang w:eastAsia="en-AU"/>
-              </w:rPr>
-              <w:t>loop.index</w:t>
-            </w:r>
-            <w:proofErr w:type="spellEnd"/>
-            <w:r>
-              <w:rPr>
-                <w:rFonts w:eastAsia="Times New Roman" w:cs="Times New Roman"/>
-                <w:color w:val="FFFFFF" w:themeColor="background1"/>
-                <w:sz w:val="20"/>
-                <w:szCs w:val="20"/>
-                <w:lang w:eastAsia="en-AU"/>
-              </w:rPr>
-              <w:t xml:space="preserve"> }}\</w:t>
+              <w:t>\signature{{ loop.index }}\</w:t>
             </w:r>
           </w:p>
         </w:tc>
@@ -2474,27 +2319,7 @@
                 <w:lang w:eastAsia="en-AU"/>
               </w:rPr>
               <w:lastRenderedPageBreak/>
-              <w:t xml:space="preserve">{{ </w:t>
-            </w:r>
-            <w:proofErr w:type="spellStart"/>
-            <w:r>
-              <w:rPr>
-                <w:rFonts w:eastAsia="Times New Roman" w:cs="Arial"/>
-                <w:sz w:val="20"/>
-                <w:szCs w:val="20"/>
-                <w:lang w:eastAsia="en-AU"/>
-              </w:rPr>
-              <w:t>director.GUARANTORNAME</w:t>
-            </w:r>
-            <w:proofErr w:type="spellEnd"/>
-            <w:r>
-              <w:rPr>
-                <w:rFonts w:eastAsia="Times New Roman" w:cs="Arial"/>
-                <w:sz w:val="20"/>
-                <w:szCs w:val="20"/>
-                <w:lang w:eastAsia="en-AU"/>
-              </w:rPr>
-              <w:t xml:space="preserve"> }}</w:t>
+              <w:t>{{ director.GUARANTORNAME }}</w:t>
             </w:r>
           </w:p>
           <w:p>
@@ -2597,15 +2422,7 @@
     </w:tbl>
     <w:p>
       <w:r>
-        <w:t xml:space="preserve">{%p </w:t>
-      </w:r>
-      <w:proofErr w:type="spellStart"/>
-      <w:r>
-        <w:t>endfor</w:t>
-      </w:r>
-      <w:proofErr w:type="spellEnd"/>
-      <w:r>
-        <w:t xml:space="preserve"> %}</w:t>
+        <w:t>{%p endfor %}</w:t>
       </w:r>
     </w:p>
     <w:p>
@@ -3129,7 +2946,6 @@
               </w:rPr>
               <w:t xml:space="preserve">{{ </w:t>
             </w:r>
-            <w:proofErr w:type="spellStart"/>
             <w:r>
               <w:rPr>
                 <w:rFonts w:ascii="Arial" w:eastAsia="Arial" w:hAnsi="Arial" w:cs="Arial"/>
@@ -3138,7 +2954,6 @@
               </w:rPr>
               <w:t>LoanNumber</w:t>
             </w:r>
-            <w:proofErr w:type="spellEnd"/>
             <w:r>
               <w:rPr>
                 <w:rFonts w:ascii="Arial" w:eastAsia="Arial" w:hAnsi="Arial" w:cs="Arial"/>
@@ -3406,7 +3221,6 @@
                 <w:szCs w:val="20"/>
               </w:rPr>
             </w:pPr>
-            <w:proofErr w:type="gramStart"/>
             <w:r>
               <w:rPr>
                 <w:rFonts w:ascii="Arial" w:eastAsia="Arial" w:hAnsi="Arial" w:cs="Arial"/>
@@ -3427,7 +3241,6 @@
               </w:rPr>
               <w:t>Lender</w:t>
             </w:r>
-            <w:proofErr w:type="gramEnd"/>
             <w:r>
               <w:rPr>
                 <w:rFonts w:ascii="Arial" w:eastAsia="Arial" w:hAnsi="Arial" w:cs="Arial"/>
@@ -3582,7 +3395,6 @@
               </w:rPr>
               <w:t xml:space="preserve">for charge in </w:t>
             </w:r>
-            <w:proofErr w:type="spellStart"/>
             <w:r>
               <w:rPr>
                 <w:rFonts w:ascii="Arial" w:eastAsia="Arial" w:hAnsi="Arial" w:cs="Arial"/>
@@ -3591,7 +3403,6 @@
               </w:rPr>
               <w:t>lendercharges</w:t>
             </w:r>
-            <w:proofErr w:type="spellEnd"/>
             <w:r>
               <w:rPr>
                 <w:rFonts w:ascii="Arial" w:eastAsia="Arial" w:hAnsi="Arial" w:cs="Arial"/>
@@ -3708,7 +3519,6 @@
                 <w:szCs w:val="20"/>
               </w:rPr>
             </w:pPr>
-            <w:proofErr w:type="gramStart"/>
             <w:r>
               <w:rPr>
                 <w:rFonts w:ascii="Arial" w:eastAsia="Arial" w:hAnsi="Arial" w:cs="Arial"/>
@@ -3717,23 +3527,13 @@
               </w:rPr>
               <w:t xml:space="preserve">{{ </w:t>
             </w:r>
-            <w:proofErr w:type="spellStart"/>
-            <w:r>
-              <w:rPr>
-                <w:rFonts w:ascii="Arial" w:eastAsia="Arial" w:hAnsi="Arial" w:cs="Arial"/>
-                <w:sz w:val="20"/>
-                <w:szCs w:val="20"/>
-              </w:rPr>
-              <w:t>charge</w:t>
-            </w:r>
-            <w:proofErr w:type="gramEnd"/>
-            <w:r>
-              <w:rPr>
-                <w:rFonts w:ascii="Arial" w:eastAsia="Arial" w:hAnsi="Arial" w:cs="Arial"/>
-                <w:sz w:val="20"/>
-                <w:szCs w:val="20"/>
-              </w:rPr>
-              <w:t>.</w:t>
+            <w:r>
+              <w:rPr>
+                <w:rFonts w:ascii="Arial" w:eastAsia="Arial" w:hAnsi="Arial" w:cs="Arial"/>
+                <w:sz w:val="20"/>
+                <w:szCs w:val="20"/>
+              </w:rPr>
+              <w:t>charge.</w:t>
             </w:r>
             <w:r>
               <w:rPr>
@@ -3743,7 +3543,6 @@
               </w:rPr>
               <w:t>lender_charge</w:t>
             </w:r>
-            <w:proofErr w:type="spellEnd"/>
             <w:r>
               <w:rPr>
                 <w:rFonts w:ascii="Arial" w:eastAsia="Arial" w:hAnsi="Arial" w:cs="Arial"/>
@@ -3804,23 +3603,13 @@
               </w:rPr>
               <w:t>$</w:t>
             </w:r>
-            <w:proofErr w:type="gramStart"/>
-            <w:r>
-              <w:rPr>
-                <w:rFonts w:ascii="Arial" w:eastAsia="Arial" w:hAnsi="Arial" w:cs="Arial"/>
-                <w:sz w:val="20"/>
-                <w:szCs w:val="20"/>
-              </w:rPr>
-              <w:t>{{ "</w:t>
-            </w:r>
-            <w:proofErr w:type="gramEnd"/>
-            <w:r>
-              <w:rPr>
-                <w:rFonts w:ascii="Arial" w:eastAsia="Arial" w:hAnsi="Arial" w:cs="Arial"/>
-                <w:sz w:val="20"/>
-                <w:szCs w:val="20"/>
-              </w:rPr>
-              <w:t>{:</w:t>
+            <w:r>
+              <w:rPr>
+                <w:rFonts w:ascii="Arial" w:eastAsia="Arial" w:hAnsi="Arial" w:cs="Arial"/>
+                <w:sz w:val="20"/>
+                <w:szCs w:val="20"/>
+              </w:rPr>
+              <w:t>{{ "{:</w:t>
             </w:r>
             <w:r>
               <w:rPr>
@@ -3836,46 +3625,16 @@
                 <w:sz w:val="20"/>
                 <w:szCs w:val="20"/>
               </w:rPr>
-              <w:t>.2f}</w:t>
-            </w:r>
-            <w:proofErr w:type="gramStart"/>
-            <w:r>
-              <w:rPr>
-                <w:rFonts w:ascii="Arial" w:eastAsia="Arial" w:hAnsi="Arial" w:cs="Arial"/>
-                <w:sz w:val="20"/>
-                <w:szCs w:val="20"/>
-              </w:rPr>
-              <w:t>".format</w:t>
-            </w:r>
-            <w:proofErr w:type="gramEnd"/>
-            <w:r>
-              <w:rPr>
-                <w:rFonts w:ascii="Arial" w:eastAsia="Arial" w:hAnsi="Arial" w:cs="Arial"/>
-                <w:sz w:val="20"/>
-                <w:szCs w:val="20"/>
-              </w:rPr>
-              <w:t>(</w:t>
-            </w:r>
-            <w:proofErr w:type="spellStart"/>
-            <w:proofErr w:type="gramStart"/>
-            <w:r>
-              <w:rPr>
-                <w:rFonts w:ascii="Arial" w:eastAsia="Arial" w:hAnsi="Arial" w:cs="Arial"/>
-                <w:sz w:val="20"/>
-                <w:szCs w:val="20"/>
-              </w:rPr>
-              <w:t>charge.charge</w:t>
-            </w:r>
-            <w:proofErr w:type="gramEnd"/>
-            <w:r>
-              <w:rPr>
-                <w:rFonts w:ascii="Arial" w:eastAsia="Arial" w:hAnsi="Arial" w:cs="Arial"/>
-                <w:sz w:val="20"/>
-                <w:szCs w:val="20"/>
-              </w:rPr>
-              <w:t>_amount</w:t>
-            </w:r>
-            <w:proofErr w:type="spellEnd"/>
+              <w:t>.2f}".format(</w:t>
+            </w:r>
+            <w:r>
+              <w:rPr>
+                <w:rFonts w:ascii="Arial" w:eastAsia="Arial" w:hAnsi="Arial" w:cs="Arial"/>
+                <w:sz w:val="20"/>
+                <w:szCs w:val="20"/>
+              </w:rPr>
+              <w:t>charge.charge_amount</w:t>
+            </w:r>
             <w:r>
               <w:rPr>
                 <w:rFonts w:ascii="Arial" w:eastAsia="Arial" w:hAnsi="Arial" w:cs="Arial"/>
@@ -3956,7 +3715,6 @@
               </w:rPr>
               <w:t xml:space="preserve"> </w:t>
             </w:r>
-            <w:proofErr w:type="spellStart"/>
             <w:r>
               <w:rPr>
                 <w:rFonts w:ascii="Arial" w:eastAsia="Arial" w:hAnsi="Arial" w:cs="Arial"/>
@@ -3965,7 +3723,6 @@
               </w:rPr>
               <w:t>endfor</w:t>
             </w:r>
-            <w:proofErr w:type="spellEnd"/>
             <w:r>
               <w:rPr>
                 <w:rFonts w:ascii="Arial" w:eastAsia="Arial" w:hAnsi="Arial" w:cs="Arial"/>
@@ -4155,43 +3912,7 @@
                 <w:sz w:val="20"/>
                 <w:szCs w:val="20"/>
               </w:rPr>
-              <w:t>{% set total = (</w:t>
-            </w:r>
-            <w:proofErr w:type="spellStart"/>
-            <w:r>
-              <w:rPr>
-                <w:rFonts w:ascii="Arial" w:eastAsia="Arial" w:hAnsi="Arial" w:cs="Arial"/>
-                <w:sz w:val="20"/>
-                <w:szCs w:val="20"/>
-              </w:rPr>
-              <w:t>lendercharges</w:t>
-            </w:r>
-            <w:proofErr w:type="spellEnd"/>
-            <w:r>
-              <w:rPr>
-                <w:rFonts w:ascii="Arial" w:eastAsia="Arial" w:hAnsi="Arial" w:cs="Arial"/>
-                <w:sz w:val="20"/>
-                <w:szCs w:val="20"/>
-              </w:rPr>
-              <w:t xml:space="preserve"> | map(attribute='</w:t>
-            </w:r>
-            <w:proofErr w:type="spellStart"/>
-            <w:r>
-              <w:rPr>
-                <w:rFonts w:ascii="Arial" w:eastAsia="Arial" w:hAnsi="Arial" w:cs="Arial"/>
-                <w:sz w:val="20"/>
-                <w:szCs w:val="20"/>
-              </w:rPr>
-              <w:t>charge_amount</w:t>
-            </w:r>
-            <w:proofErr w:type="spellEnd"/>
-            <w:r>
-              <w:rPr>
-                <w:rFonts w:ascii="Arial" w:eastAsia="Arial" w:hAnsi="Arial" w:cs="Arial"/>
-                <w:sz w:val="20"/>
-                <w:szCs w:val="20"/>
-              </w:rPr>
-              <w:t>') | sum) %}</w:t>
+              <w:t>{% set total = (lendercharges | map(attribute='charge_amount') | sum) %}</w:t>
             </w:r>
           </w:p>
           <w:p>
@@ -4212,23 +3933,13 @@
               </w:rPr>
               <w:t>$</w:t>
             </w:r>
-            <w:proofErr w:type="gramStart"/>
-            <w:r>
-              <w:rPr>
-                <w:rFonts w:ascii="Arial" w:eastAsia="Arial" w:hAnsi="Arial" w:cs="Arial"/>
-                <w:sz w:val="20"/>
-                <w:szCs w:val="20"/>
-              </w:rPr>
-              <w:t>{{ "</w:t>
-            </w:r>
-            <w:proofErr w:type="gramEnd"/>
-            <w:r>
-              <w:rPr>
-                <w:rFonts w:ascii="Arial" w:eastAsia="Arial" w:hAnsi="Arial" w:cs="Arial"/>
-                <w:sz w:val="20"/>
-                <w:szCs w:val="20"/>
-              </w:rPr>
-              <w:t>{:</w:t>
+            <w:r>
+              <w:rPr>
+                <w:rFonts w:ascii="Arial" w:eastAsia="Arial" w:hAnsi="Arial" w:cs="Arial"/>
+                <w:sz w:val="20"/>
+                <w:szCs w:val="20"/>
+              </w:rPr>
+              <w:t>{{ "{:</w:t>
             </w:r>
             <w:r>
               <w:rPr>
@@ -4244,25 +3955,7 @@
                 <w:sz w:val="20"/>
                 <w:szCs w:val="20"/>
               </w:rPr>
-              <w:t>.2f}</w:t>
-            </w:r>
-            <w:proofErr w:type="gramStart"/>
-            <w:r>
-              <w:rPr>
-                <w:rFonts w:ascii="Arial" w:eastAsia="Arial" w:hAnsi="Arial" w:cs="Arial"/>
-                <w:sz w:val="20"/>
-                <w:szCs w:val="20"/>
-              </w:rPr>
-              <w:t>".format</w:t>
-            </w:r>
-            <w:proofErr w:type="gramEnd"/>
-            <w:r>
-              <w:rPr>
-                <w:rFonts w:ascii="Arial" w:eastAsia="Arial" w:hAnsi="Arial" w:cs="Arial"/>
-                <w:sz w:val="20"/>
-                <w:szCs w:val="20"/>
-              </w:rPr>
-              <w:t>(</w:t>
+              <w:t>.2f}".format(</w:t>
             </w:r>
             <w:r>
               <w:rPr>
@@ -4474,7 +4167,6 @@
               </w:rPr>
               <w:t xml:space="preserve">for charge in </w:t>
             </w:r>
-            <w:proofErr w:type="spellStart"/>
             <w:r>
               <w:rPr>
                 <w:rFonts w:ascii="Arial" w:eastAsia="Arial" w:hAnsi="Arial" w:cs="Arial"/>
@@ -4483,7 +4175,6 @@
               </w:rPr>
               <w:t>faocharges</w:t>
             </w:r>
-            <w:proofErr w:type="spellEnd"/>
             <w:r>
               <w:rPr>
                 <w:rFonts w:ascii="Arial" w:eastAsia="Arial" w:hAnsi="Arial" w:cs="Arial"/>
@@ -4598,7 +4289,6 @@
                 <w:szCs w:val="20"/>
               </w:rPr>
             </w:pPr>
-            <w:proofErr w:type="gramStart"/>
             <w:r>
               <w:rPr>
                 <w:rFonts w:ascii="Arial" w:eastAsia="Arial" w:hAnsi="Arial" w:cs="Arial"/>
@@ -4607,7 +4297,6 @@
               </w:rPr>
               <w:t xml:space="preserve">{{ </w:t>
             </w:r>
-            <w:proofErr w:type="spellStart"/>
             <w:r>
               <w:rPr>
                 <w:rFonts w:ascii="Arial" w:eastAsia="Arial" w:hAnsi="Arial" w:cs="Arial"/>
@@ -4622,18 +4311,8 @@
                 <w:sz w:val="20"/>
                 <w:szCs w:val="20"/>
               </w:rPr>
-              <w:t>fao</w:t>
-            </w:r>
-            <w:proofErr w:type="gramEnd"/>
-            <w:r>
-              <w:rPr>
-                <w:rFonts w:ascii="Arial" w:eastAsia="Arial" w:hAnsi="Arial" w:cs="Arial"/>
-                <w:sz w:val="20"/>
-                <w:szCs w:val="20"/>
-              </w:rPr>
-              <w:t>_charge</w:t>
-            </w:r>
-            <w:proofErr w:type="spellEnd"/>
+              <w:t>fao_charge</w:t>
+            </w:r>
             <w:r>
               <w:rPr>
                 <w:rFonts w:ascii="Arial" w:eastAsia="Arial" w:hAnsi="Arial" w:cs="Arial"/>
@@ -4694,23 +4373,21 @@
               </w:rPr>
               <w:t>$</w:t>
             </w:r>
-            <w:proofErr w:type="gramStart"/>
             <w:r>
               <w:rPr>
                 <w:rFonts w:ascii="Arial" w:eastAsia="Arial" w:hAnsi="Arial" w:cs="Arial"/>
                 <w:sz w:val="18"/>
                 <w:szCs w:val="18"/>
               </w:rPr>
-              <w:t>{{ "</w:t>
-            </w:r>
-            <w:proofErr w:type="gramEnd"/>
+              <w:t>{{ "{:</w:t>
+            </w:r>
             <w:r>
               <w:rPr>
                 <w:rFonts w:ascii="Arial" w:eastAsia="Arial" w:hAnsi="Arial" w:cs="Arial"/>
                 <w:sz w:val="18"/>
                 <w:szCs w:val="18"/>
               </w:rPr>
-              <w:t>{:</w:t>
+              <w:t>,</w:t>
             </w:r>
             <w:r>
               <w:rPr>
@@ -4718,7 +4395,7 @@
                 <w:sz w:val="18"/>
                 <w:szCs w:val="18"/>
               </w:rPr>
-              <w:t>,</w:t>
+              <w:t>.2f}".format(</w:t>
             </w:r>
             <w:r>
               <w:rPr>
@@ -4726,36 +4403,8 @@
                 <w:sz w:val="18"/>
                 <w:szCs w:val="18"/>
               </w:rPr>
-              <w:t>.2f}</w:t>
-            </w:r>
-            <w:proofErr w:type="gramStart"/>
-            <w:r>
-              <w:rPr>
-                <w:rFonts w:ascii="Arial" w:eastAsia="Arial" w:hAnsi="Arial" w:cs="Arial"/>
-                <w:sz w:val="18"/>
-                <w:szCs w:val="18"/>
-              </w:rPr>
-              <w:t>".format</w:t>
-            </w:r>
-            <w:proofErr w:type="gramEnd"/>
-            <w:r>
-              <w:rPr>
-                <w:rFonts w:ascii="Arial" w:eastAsia="Arial" w:hAnsi="Arial" w:cs="Arial"/>
-                <w:sz w:val="18"/>
-                <w:szCs w:val="18"/>
-              </w:rPr>
-              <w:t>(</w:t>
-            </w:r>
-            <w:proofErr w:type="spellStart"/>
-            <w:r>
-              <w:rPr>
-                <w:rFonts w:ascii="Arial" w:eastAsia="Arial" w:hAnsi="Arial" w:cs="Arial"/>
-                <w:sz w:val="18"/>
-                <w:szCs w:val="18"/>
-              </w:rPr>
               <w:t>charge.fao_amount</w:t>
             </w:r>
-            <w:proofErr w:type="spellEnd"/>
             <w:r>
               <w:rPr>
                 <w:rFonts w:ascii="Arial" w:eastAsia="Arial" w:hAnsi="Arial" w:cs="Arial"/>
@@ -4826,18 +4475,8 @@
                 <w:sz w:val="20"/>
                 <w:szCs w:val="20"/>
               </w:rPr>
-              <w:t xml:space="preserve">%tr </w:t>
-            </w:r>
-            <w:proofErr w:type="spellStart"/>
-            <w:r>
-              <w:rPr>
-                <w:rFonts w:ascii="Arial" w:eastAsia="Arial" w:hAnsi="Arial" w:cs="Arial"/>
-                <w:sz w:val="20"/>
-                <w:szCs w:val="20"/>
-              </w:rPr>
-              <w:t>endfor</w:t>
-            </w:r>
-            <w:proofErr w:type="spellEnd"/>
+              <w:t>%tr endfor</w:t>
+            </w:r>
             <w:r>
               <w:rPr>
                 <w:rFonts w:ascii="Arial" w:eastAsia="Arial" w:hAnsi="Arial" w:cs="Arial"/>
@@ -5036,43 +4675,7 @@
                 <w:sz w:val="20"/>
                 <w:szCs w:val="20"/>
               </w:rPr>
-              <w:t>{% set total = (</w:t>
-            </w:r>
-            <w:proofErr w:type="spellStart"/>
-            <w:r>
-              <w:rPr>
-                <w:rFonts w:ascii="Arial" w:eastAsia="Arial" w:hAnsi="Arial" w:cs="Arial"/>
-                <w:sz w:val="20"/>
-                <w:szCs w:val="20"/>
-              </w:rPr>
-              <w:t>faocharges</w:t>
-            </w:r>
-            <w:proofErr w:type="spellEnd"/>
-            <w:r>
-              <w:rPr>
-                <w:rFonts w:ascii="Arial" w:eastAsia="Arial" w:hAnsi="Arial" w:cs="Arial"/>
-                <w:sz w:val="20"/>
-                <w:szCs w:val="20"/>
-              </w:rPr>
-              <w:t xml:space="preserve"> | map(attribute='</w:t>
-            </w:r>
-            <w:proofErr w:type="spellStart"/>
-            <w:r>
-              <w:rPr>
-                <w:rFonts w:ascii="Arial" w:eastAsia="Arial" w:hAnsi="Arial" w:cs="Arial"/>
-                <w:sz w:val="20"/>
-                <w:szCs w:val="20"/>
-              </w:rPr>
-              <w:t>fao_amount</w:t>
-            </w:r>
-            <w:proofErr w:type="spellEnd"/>
-            <w:r>
-              <w:rPr>
-                <w:rFonts w:ascii="Arial" w:eastAsia="Arial" w:hAnsi="Arial" w:cs="Arial"/>
-                <w:sz w:val="20"/>
-                <w:szCs w:val="20"/>
-              </w:rPr>
-              <w:t>’) | sum) %}</w:t>
+              <w:t>{% set total = (faocharges | map(attribute='fao_amount’) | sum) %}</w:t>
             </w:r>
           </w:p>
           <w:p>
@@ -5093,23 +4696,13 @@
               </w:rPr>
               <w:t>$</w:t>
             </w:r>
-            <w:proofErr w:type="gramStart"/>
-            <w:r>
-              <w:rPr>
-                <w:rFonts w:ascii="Arial" w:eastAsia="Arial" w:hAnsi="Arial" w:cs="Arial"/>
-                <w:sz w:val="20"/>
-                <w:szCs w:val="20"/>
-              </w:rPr>
-              <w:t>{{ "</w:t>
-            </w:r>
-            <w:proofErr w:type="gramEnd"/>
-            <w:r>
-              <w:rPr>
-                <w:rFonts w:ascii="Arial" w:eastAsia="Arial" w:hAnsi="Arial" w:cs="Arial"/>
-                <w:sz w:val="20"/>
-                <w:szCs w:val="20"/>
-              </w:rPr>
-              <w:t>{:</w:t>
+            <w:r>
+              <w:rPr>
+                <w:rFonts w:ascii="Arial" w:eastAsia="Arial" w:hAnsi="Arial" w:cs="Arial"/>
+                <w:sz w:val="20"/>
+                <w:szCs w:val="20"/>
+              </w:rPr>
+              <w:t>{{ "{:</w:t>
             </w:r>
             <w:r>
               <w:rPr>
@@ -5125,25 +4718,7 @@
                 <w:sz w:val="20"/>
                 <w:szCs w:val="20"/>
               </w:rPr>
-              <w:t>.2f}</w:t>
-            </w:r>
-            <w:proofErr w:type="gramStart"/>
-            <w:r>
-              <w:rPr>
-                <w:rFonts w:ascii="Arial" w:eastAsia="Arial" w:hAnsi="Arial" w:cs="Arial"/>
-                <w:sz w:val="20"/>
-                <w:szCs w:val="20"/>
-              </w:rPr>
-              <w:t>".format</w:t>
-            </w:r>
-            <w:proofErr w:type="gramEnd"/>
-            <w:r>
-              <w:rPr>
-                <w:rFonts w:ascii="Arial" w:eastAsia="Arial" w:hAnsi="Arial" w:cs="Arial"/>
-                <w:sz w:val="20"/>
-                <w:szCs w:val="20"/>
-              </w:rPr>
-              <w:t>(</w:t>
+              <w:t>.2f}".format(</w:t>
             </w:r>
             <w:r>
               <w:rPr>
@@ -5153,23 +4728,13 @@
               </w:rPr>
               <w:t>total</w:t>
             </w:r>
-            <w:proofErr w:type="gramStart"/>
-            <w:r>
-              <w:rPr>
-                <w:rFonts w:ascii="Arial" w:eastAsia="Arial" w:hAnsi="Arial" w:cs="Arial"/>
-                <w:sz w:val="20"/>
-                <w:szCs w:val="20"/>
-              </w:rPr>
-              <w:t>) }</w:t>
-            </w:r>
-            <w:proofErr w:type="gramEnd"/>
-            <w:r>
-              <w:rPr>
-                <w:rFonts w:ascii="Arial" w:eastAsia="Arial" w:hAnsi="Arial" w:cs="Arial"/>
-                <w:sz w:val="20"/>
-                <w:szCs w:val="20"/>
-              </w:rPr>
-              <w:t>}</w:t>
+            <w:r>
+              <w:rPr>
+                <w:rFonts w:ascii="Arial" w:eastAsia="Arial" w:hAnsi="Arial" w:cs="Arial"/>
+                <w:sz w:val="20"/>
+                <w:szCs w:val="20"/>
+              </w:rPr>
+              <w:t>) }}</w:t>
             </w:r>
             <w:r>
               <w:rPr>
@@ -5407,33 +4972,18 @@
             <w:r>
               <w:t>$</w:t>
             </w:r>
-            <w:proofErr w:type="gramStart"/>
-            <w:r>
-              <w:t>{{ "</w:t>
-            </w:r>
-            <w:proofErr w:type="gramEnd"/>
-            <w:r>
-              <w:t>{:</w:t>
+            <w:r>
+              <w:t>{{ "{:</w:t>
             </w:r>
             <w:r>
               <w:t>,</w:t>
             </w:r>
             <w:r>
-              <w:t>.2f}</w:t>
-            </w:r>
-            <w:proofErr w:type="gramStart"/>
-            <w:r>
-              <w:t>".format</w:t>
-            </w:r>
-            <w:proofErr w:type="gramEnd"/>
-            <w:r>
-              <w:t>(</w:t>
-            </w:r>
-            <w:proofErr w:type="spellStart"/>
+              <w:t>.2f}".format(</w:t>
+            </w:r>
             <w:r>
               <w:t>balanceavailableforsettlement</w:t>
             </w:r>
-            <w:proofErr w:type="spellEnd"/>
             <w:r>
               <w:t>) }}</w:t>
             </w:r>
@@ -5552,27 +5102,14 @@
             <w:r>
               <w:t>$</w:t>
             </w:r>
-            <w:proofErr w:type="gramStart"/>
-            <w:r>
-              <w:t>{{ "</w:t>
-            </w:r>
-            <w:proofErr w:type="gramEnd"/>
-            <w:r>
-              <w:t>{:</w:t>
+            <w:r>
+              <w:t>{{ "{:</w:t>
             </w:r>
             <w:r>
               <w:t>,</w:t>
             </w:r>
             <w:r>
-              <w:t>.2f}</w:t>
-            </w:r>
-            <w:proofErr w:type="gramStart"/>
-            <w:r>
-              <w:t>".format</w:t>
-            </w:r>
-            <w:proofErr w:type="gramEnd"/>
-            <w:r>
-              <w:t>(</w:t>
+              <w:t>.2f}".format(</w:t>
             </w:r>
             <w:r>
               <w:t>ADVANCEAMOUNT</w:t>
@@ -5703,7 +5240,6 @@
               </w:rPr>
               <w:t xml:space="preserve">by </w:t>
             </w:r>
-            <w:proofErr w:type="gramStart"/>
             <w:r>
               <w:rPr>
                 <w:rFonts w:ascii="Arial" w:eastAsia="Arial" w:hAnsi="Arial" w:cs="Arial"/>
@@ -5715,7 +5251,6 @@
               </w:rPr>
               <w:t xml:space="preserve">{{ </w:t>
             </w:r>
-            <w:proofErr w:type="spellStart"/>
             <w:r>
               <w:rPr>
                 <w:rFonts w:ascii="Arial" w:eastAsia="Arial" w:hAnsi="Arial" w:cs="Arial"/>
@@ -5727,8 +5262,6 @@
               </w:rPr>
               <w:t>Bordetallnames</w:t>
             </w:r>
-            <w:proofErr w:type="spellEnd"/>
-            <w:proofErr w:type="gramEnd"/>
             <w:r>
               <w:rPr>
                 <w:rFonts w:ascii="Arial" w:eastAsia="Arial" w:hAnsi="Arial" w:cs="Arial"/>
@@ -5771,7 +5304,6 @@
               </w:rPr>
               <w:t xml:space="preserve"> </w:t>
             </w:r>
-            <w:proofErr w:type="gramStart"/>
             <w:r>
               <w:rPr>
                 <w:rFonts w:ascii="Arial" w:eastAsia="Arial" w:hAnsi="Arial" w:cs="Arial"/>
@@ -5782,9 +5314,8 @@
                 <w:sz w:val="20"/>
                 <w:szCs w:val="20"/>
               </w:rPr>
-              <w:t>{{ BORDET</w:t>
-            </w:r>
-            <w:proofErr w:type="gramEnd"/>
+              <w:t>{{ BORDET1ACN }}</w:t>
+            </w:r>
             <w:r>
               <w:rPr>
                 <w:rFonts w:ascii="Arial" w:eastAsia="Arial" w:hAnsi="Arial" w:cs="Arial"/>
@@ -5795,77 +5326,17 @@
                 <w:sz w:val="20"/>
                 <w:szCs w:val="20"/>
               </w:rPr>
-              <w:t>1</w:t>
-            </w:r>
-            <w:proofErr w:type="gramStart"/>
-            <w:r>
-              <w:rPr>
-                <w:rFonts w:ascii="Arial" w:eastAsia="Arial" w:hAnsi="Arial" w:cs="Arial"/>
-                <w:b/>
-                <w:bCs/>
-                <w:caps/>
+              <w:t xml:space="preserve"> </w:t>
+            </w:r>
+            <w:r>
+              <w:rPr>
+                <w:rFonts w:ascii="Arial" w:eastAsia="Arial" w:hAnsi="Arial" w:cs="Arial"/>
                 <w:color w:val="000000"/>
                 <w:sz w:val="20"/>
                 <w:szCs w:val="20"/>
               </w:rPr>
-              <w:t>ACN }</w:t>
-            </w:r>
-            <w:proofErr w:type="gramEnd"/>
-            <w:r>
-              <w:rPr>
-                <w:rFonts w:ascii="Arial" w:eastAsia="Arial" w:hAnsi="Arial" w:cs="Arial"/>
-                <w:b/>
-                <w:bCs/>
-                <w:caps/>
-                <w:color w:val="000000"/>
-                <w:sz w:val="20"/>
-                <w:szCs w:val="20"/>
-              </w:rPr>
-              <w:t>}</w:t>
-            </w:r>
-            <w:r>
-              <w:rPr>
-                <w:rFonts w:ascii="Arial" w:eastAsia="Arial" w:hAnsi="Arial" w:cs="Arial"/>
-                <w:b/>
-                <w:bCs/>
-                <w:caps/>
-                <w:color w:val="000000"/>
-                <w:sz w:val="20"/>
-                <w:szCs w:val="20"/>
-              </w:rPr>
-              <w:t xml:space="preserve"> </w:t>
-            </w:r>
-            <w:r>
-              <w:rPr>
-                <w:rFonts w:ascii="Arial" w:eastAsia="Arial" w:hAnsi="Arial" w:cs="Arial"/>
-                <w:color w:val="000000"/>
-                <w:sz w:val="20"/>
-                <w:szCs w:val="20"/>
-              </w:rPr>
-              <w:t>in accordance with s. 127 of the Corporations Act 2001 (</w:t>
-            </w:r>
-            <w:proofErr w:type="spellStart"/>
-            <w:r>
-              <w:rPr>
-                <w:rFonts w:ascii="Arial" w:eastAsia="Arial" w:hAnsi="Arial" w:cs="Arial"/>
-                <w:color w:val="000000"/>
-                <w:sz w:val="20"/>
-                <w:szCs w:val="20"/>
-              </w:rPr>
-              <w:t>Cth</w:t>
-            </w:r>
-            <w:proofErr w:type="spellEnd"/>
-            <w:proofErr w:type="gramStart"/>
-            <w:r>
-              <w:rPr>
-                <w:rFonts w:ascii="Arial" w:eastAsia="Arial" w:hAnsi="Arial" w:cs="Arial"/>
-                <w:color w:val="000000"/>
-                <w:sz w:val="20"/>
-                <w:szCs w:val="20"/>
-              </w:rPr>
-              <w:t>):-</w:t>
-            </w:r>
-            <w:proofErr w:type="gramEnd"/>
+              <w:t>in accordance with s. 127 of the Corporations Act 2001 (Cth):-</w:t>
+            </w:r>
           </w:p>
         </w:tc>
         <w:tc>
@@ -6040,7 +5511,6 @@
                       <w:color w:val="000000" w:themeColor="text1"/>
                     </w:rPr>
                   </w:pPr>
-                  <w:proofErr w:type="gramStart"/>
                   <w:r>
                     <w:rPr>
                       <w:rFonts w:cs="Arial"/>
@@ -6055,16 +5525,7 @@
                       <w:b/>
                       <w:color w:val="000000" w:themeColor="text1"/>
                     </w:rPr>
-                    <w:t>guarantor</w:t>
-                  </w:r>
-                  <w:proofErr w:type="gramEnd"/>
-                  <w:r>
-                    <w:rPr>
-                      <w:rFonts w:cs="Arial"/>
-                      <w:b/>
-                      <w:color w:val="000000" w:themeColor="text1"/>
-                    </w:rPr>
-                    <w:t>_2_name</w:t>
+                    <w:t>guarantor_2_name</w:t>
                   </w:r>
                   <w:r>
                     <w:rPr>
@@ -6245,7 +5706,6 @@
                       <w:color w:val="000000" w:themeColor="text1"/>
                     </w:rPr>
                   </w:pPr>
-                  <w:proofErr w:type="gramStart"/>
                   <w:r>
                     <w:rPr>
                       <w:rFonts w:cs="Arial"/>
@@ -6260,16 +5720,7 @@
                       <w:b/>
                       <w:color w:val="000000" w:themeColor="text1"/>
                     </w:rPr>
-                    <w:t>guarantor</w:t>
-                  </w:r>
-                  <w:proofErr w:type="gramEnd"/>
-                  <w:r>
-                    <w:rPr>
-                      <w:rFonts w:cs="Arial"/>
-                      <w:b/>
-                      <w:color w:val="000000" w:themeColor="text1"/>
-                    </w:rPr>
-                    <w:t>_3_name</w:t>
+                    <w:t>guarantor_3_name</w:t>
                   </w:r>
                   <w:r>
                     <w:rPr>
@@ -6407,7 +5858,6 @@
               <w:lastRenderedPageBreak/>
               <w:t xml:space="preserve">EXECUTED by </w:t>
             </w:r>
-            <w:proofErr w:type="gramStart"/>
             <w:r>
               <w:rPr>
                 <w:rFonts w:ascii="Calibri" w:eastAsia="Times New Roman" w:hAnsi="Calibri" w:cs="Calibri"/>
@@ -6422,107 +5872,36 @@
                 <w:b/>
                 <w:bCs/>
               </w:rPr>
-              <w:t>GUARANTOR</w:t>
-            </w:r>
-            <w:proofErr w:type="gramEnd"/>
+              <w:t>GUARANTOR1FULLNAME</w:t>
+            </w:r>
             <w:r>
               <w:rPr>
                 <w:rFonts w:ascii="Calibri" w:eastAsia="Times New Roman" w:hAnsi="Calibri" w:cs="Calibri"/>
                 <w:b/>
                 <w:bCs/>
               </w:rPr>
-              <w:t>1</w:t>
-            </w:r>
-            <w:proofErr w:type="gramStart"/>
+              <w:t xml:space="preserve"> }}</w:t>
+            </w:r>
+            <w:r>
+              <w:rPr>
+                <w:rFonts w:ascii="Calibri" w:eastAsia="Times New Roman" w:hAnsi="Calibri" w:cs="Calibri"/>
+              </w:rPr>
+              <w:t xml:space="preserve"> ACN </w:t>
+            </w:r>
             <w:r>
               <w:rPr>
                 <w:rFonts w:ascii="Calibri" w:eastAsia="Times New Roman" w:hAnsi="Calibri" w:cs="Calibri"/>
                 <w:b/>
                 <w:bCs/>
               </w:rPr>
-              <w:t>FULLNAME</w:t>
+              <w:t>{{ GUARANTOR1ACN }}</w:t>
             </w:r>
             <w:r>
               <w:rPr>
                 <w:rFonts w:ascii="Calibri" w:eastAsia="Times New Roman" w:hAnsi="Calibri" w:cs="Calibri"/>
-                <w:b/>
-                <w:bCs/>
-              </w:rPr>
-              <w:t xml:space="preserve"> }</w:t>
-            </w:r>
-            <w:proofErr w:type="gramEnd"/>
-            <w:r>
-              <w:rPr>
-                <w:rFonts w:ascii="Calibri" w:eastAsia="Times New Roman" w:hAnsi="Calibri" w:cs="Calibri"/>
-                <w:b/>
-                <w:bCs/>
-              </w:rPr>
-              <w:t>}</w:t>
-            </w:r>
-            <w:r>
-              <w:rPr>
-                <w:rFonts w:ascii="Calibri" w:eastAsia="Times New Roman" w:hAnsi="Calibri" w:cs="Calibri"/>
-              </w:rPr>
-              <w:t xml:space="preserve"> ACN </w:t>
-            </w:r>
-            <w:proofErr w:type="gramStart"/>
-            <w:r>
-              <w:rPr>
-                <w:rFonts w:ascii="Calibri" w:eastAsia="Times New Roman" w:hAnsi="Calibri" w:cs="Calibri"/>
-                <w:b/>
-                <w:bCs/>
-              </w:rPr>
-              <w:t>{{ GUARANTOR</w:t>
-            </w:r>
-            <w:proofErr w:type="gramEnd"/>
-            <w:r>
-              <w:rPr>
-                <w:rFonts w:ascii="Calibri" w:eastAsia="Times New Roman" w:hAnsi="Calibri" w:cs="Calibri"/>
-                <w:b/>
-                <w:bCs/>
-              </w:rPr>
-              <w:t>1</w:t>
-            </w:r>
-            <w:proofErr w:type="gramStart"/>
-            <w:r>
-              <w:rPr>
-                <w:rFonts w:ascii="Calibri" w:eastAsia="Times New Roman" w:hAnsi="Calibri" w:cs="Calibri"/>
-                <w:b/>
-                <w:bCs/>
-              </w:rPr>
-              <w:t>ACN }</w:t>
-            </w:r>
-            <w:proofErr w:type="gramEnd"/>
-            <w:r>
-              <w:rPr>
-                <w:rFonts w:ascii="Calibri" w:eastAsia="Times New Roman" w:hAnsi="Calibri" w:cs="Calibri"/>
-                <w:b/>
-                <w:bCs/>
-              </w:rPr>
-              <w:t>}</w:t>
-            </w:r>
-            <w:r>
-              <w:rPr>
-                <w:rFonts w:ascii="Calibri" w:eastAsia="Times New Roman" w:hAnsi="Calibri" w:cs="Calibri"/>
-              </w:rPr>
-              <w:t xml:space="preserve"> in accordance with s. 127 of the Corporations Act 2001 (</w:t>
-            </w:r>
-            <w:proofErr w:type="spellStart"/>
-            <w:r>
-              <w:rPr>
-                <w:rFonts w:ascii="Calibri" w:eastAsia="Times New Roman" w:hAnsi="Calibri" w:cs="Calibri"/>
-              </w:rPr>
-              <w:t>Cth</w:t>
-            </w:r>
-            <w:proofErr w:type="spellEnd"/>
-            <w:proofErr w:type="gramStart"/>
-            <w:r>
-              <w:rPr>
-                <w:rFonts w:ascii="Calibri" w:eastAsia="Times New Roman" w:hAnsi="Calibri" w:cs="Calibri"/>
-              </w:rPr>
-              <w:t>):-</w:t>
-            </w:r>
-            <w:proofErr w:type="gramEnd"/>
+              </w:rPr>
+              <w:t xml:space="preserve"> in accordance with s. 127 of the Corporations Act 2001 (Cth):-</w:t>
+            </w:r>
           </w:p>
         </w:tc>
         <w:tc>
@@ -6708,7 +6087,6 @@
                       <w:color w:val="000000" w:themeColor="text1"/>
                     </w:rPr>
                   </w:pPr>
-                  <w:proofErr w:type="gramStart"/>
                   <w:r>
                     <w:rPr>
                       <w:rFonts w:cs="Arial"/>
@@ -6723,16 +6101,7 @@
                       <w:b/>
                       <w:color w:val="000000" w:themeColor="text1"/>
                     </w:rPr>
-                    <w:t>guarantor</w:t>
-                  </w:r>
-                  <w:proofErr w:type="gramEnd"/>
-                  <w:r>
-                    <w:rPr>
-                      <w:rFonts w:cs="Arial"/>
-                      <w:b/>
-                      <w:color w:val="000000" w:themeColor="text1"/>
-                    </w:rPr>
-                    <w:t>_2_name</w:t>
+                    <w:t>guarantor_2_name</w:t>
                   </w:r>
                   <w:r>
                     <w:rPr>
@@ -6913,7 +6282,6 @@
                       <w:color w:val="000000" w:themeColor="text1"/>
                     </w:rPr>
                   </w:pPr>
-                  <w:proofErr w:type="gramStart"/>
                   <w:r>
                     <w:rPr>
                       <w:rFonts w:cs="Arial"/>
@@ -6928,16 +6296,7 @@
                       <w:b/>
                       <w:color w:val="000000" w:themeColor="text1"/>
                     </w:rPr>
-                    <w:t>guarantor</w:t>
-                  </w:r>
-                  <w:proofErr w:type="gramEnd"/>
-                  <w:r>
-                    <w:rPr>
-                      <w:rFonts w:cs="Arial"/>
-                      <w:b/>
-                      <w:color w:val="000000" w:themeColor="text1"/>
-                    </w:rPr>
-                    <w:t>_3_name</w:t>
+                    <w:t>guarantor_3_name</w:t>
                   </w:r>
                   <w:r>
                     <w:rPr>
@@ -7195,64 +6554,8 @@
                 <w:szCs w:val="20"/>
                 <w:lang w:eastAsia="en-AU"/>
               </w:rPr>
-              <w:t>\</w:t>
-            </w:r>
-            <w:proofErr w:type="gramStart"/>
-            <w:r>
-              <w:rPr>
-                <w:rFonts w:eastAsia="Times New Roman" w:cs="Times New Roman"/>
-                <w:color w:val="FFFFFF" w:themeColor="background1"/>
-                <w:sz w:val="20"/>
-                <w:szCs w:val="20"/>
-                <w:lang w:eastAsia="en-AU"/>
-              </w:rPr>
-              <w:t xml:space="preserve">signature{{ </w:t>
-            </w:r>
-            <w:proofErr w:type="spellStart"/>
-            <w:r>
-              <w:rPr>
-                <w:rFonts w:eastAsia="Times New Roman" w:cs="Times New Roman"/>
-                <w:color w:val="FFFFFF" w:themeColor="background1"/>
-                <w:sz w:val="20"/>
-                <w:szCs w:val="20"/>
-                <w:lang w:eastAsia="en-AU"/>
-              </w:rPr>
-              <w:t>loop</w:t>
-            </w:r>
-            <w:proofErr w:type="gramEnd"/>
-            <w:r>
-              <w:rPr>
-                <w:rFonts w:eastAsia="Times New Roman" w:cs="Times New Roman"/>
-                <w:color w:val="FFFFFF" w:themeColor="background1"/>
-                <w:sz w:val="20"/>
-                <w:szCs w:val="20"/>
-                <w:lang w:eastAsia="en-AU"/>
-              </w:rPr>
-              <w:t>.</w:t>
-            </w:r>
-            <w:proofErr w:type="gramStart"/>
-            <w:r>
-              <w:rPr>
-                <w:rFonts w:eastAsia="Times New Roman" w:cs="Times New Roman"/>
-                <w:color w:val="FFFFFF" w:themeColor="background1"/>
-                <w:sz w:val="20"/>
-                <w:szCs w:val="20"/>
-                <w:lang w:eastAsia="en-AU"/>
-              </w:rPr>
-              <w:t>index</w:t>
-            </w:r>
-            <w:proofErr w:type="spellEnd"/>
-            <w:r>
-              <w:rPr>
-                <w:rFonts w:eastAsia="Times New Roman" w:cs="Times New Roman"/>
-                <w:color w:val="FFFFFF" w:themeColor="background1"/>
-                <w:sz w:val="20"/>
-                <w:szCs w:val="20"/>
-                <w:lang w:eastAsia="en-AU"/>
-              </w:rPr>
-              <w:t xml:space="preserve"> }}\</w:t>
-            </w:r>
-            <w:proofErr w:type="gramEnd"/>
+              <w:t>\signature{{ loop.index }}\</w:t>
+            </w:r>
           </w:p>
         </w:tc>
       </w:tr>
@@ -7278,7 +6581,6 @@
                 <w:lang w:eastAsia="en-AU"/>
               </w:rPr>
             </w:pPr>
-            <w:proofErr w:type="gramStart"/>
             <w:r>
               <w:rPr>
                 <w:rFonts w:eastAsia="Times New Roman" w:cs="Arial"/>
@@ -7286,57 +6588,7 @@
                 <w:szCs w:val="20"/>
                 <w:lang w:eastAsia="en-AU"/>
               </w:rPr>
-              <w:t xml:space="preserve">{{ </w:t>
-            </w:r>
-            <w:proofErr w:type="spellStart"/>
-            <w:r>
-              <w:rPr>
-                <w:rFonts w:eastAsia="Times New Roman" w:cs="Arial"/>
-                <w:sz w:val="20"/>
-                <w:szCs w:val="20"/>
-                <w:lang w:eastAsia="en-AU"/>
-              </w:rPr>
-              <w:t>director</w:t>
-            </w:r>
-            <w:proofErr w:type="gramEnd"/>
-            <w:r>
-              <w:rPr>
-                <w:rFonts w:eastAsia="Times New Roman" w:cs="Arial"/>
-                <w:sz w:val="20"/>
-                <w:szCs w:val="20"/>
-                <w:lang w:eastAsia="en-AU"/>
-              </w:rPr>
-              <w:t>.</w:t>
-            </w:r>
-            <w:proofErr w:type="gramStart"/>
-            <w:r>
-              <w:rPr>
-                <w:rFonts w:eastAsia="Times New Roman" w:cs="Arial"/>
-                <w:sz w:val="20"/>
-                <w:szCs w:val="20"/>
-                <w:lang w:eastAsia="en-AU"/>
-              </w:rPr>
-              <w:t>GUARANTORNAME</w:t>
-            </w:r>
-            <w:proofErr w:type="spellEnd"/>
-            <w:r>
-              <w:rPr>
-                <w:rFonts w:eastAsia="Times New Roman" w:cs="Arial"/>
-                <w:sz w:val="20"/>
-                <w:szCs w:val="20"/>
-                <w:lang w:eastAsia="en-AU"/>
-              </w:rPr>
-              <w:t xml:space="preserve"> }</w:t>
-            </w:r>
-            <w:proofErr w:type="gramEnd"/>
-            <w:r>
-              <w:rPr>
-                <w:rFonts w:eastAsia="Times New Roman" w:cs="Arial"/>
-                <w:sz w:val="20"/>
-                <w:szCs w:val="20"/>
-                <w:lang w:eastAsia="en-AU"/>
-              </w:rPr>
-              <w:t>}</w:t>
+              <w:t>{{ director.GUARANTORNAME }}</w:t>
             </w:r>
           </w:p>
           <w:p>
@@ -7439,15 +6691,7 @@
     </w:tbl>
     <w:p>
       <w:r>
-        <w:t xml:space="preserve">{%p </w:t>
-      </w:r>
-      <w:proofErr w:type="spellStart"/>
-      <w:r>
-        <w:t>endfor</w:t>
-      </w:r>
-      <w:proofErr w:type="spellEnd"/>
-      <w:r>
-        <w:t xml:space="preserve"> %}</w:t>
+        <w:t>{%p endfor %}</w:t>
       </w:r>
     </w:p>
     <w:p>
@@ -9444,10 +8688,6 @@
 </file>
 
 <file path=customXml/item1.xml><?xml version="1.0" encoding="utf-8"?>
-<b:Sources xmlns:b="http://schemas.openxmlformats.org/officeDocument/2006/bibliography" xmlns="http://schemas.openxmlformats.org/officeDocument/2006/bibliography" SelectedStyle="\APASixthEditionOfficeOnline.xsl" StyleName="APA" Version="6"/>
-</file>
-
-<file path=customXml/item2.xml><?xml version="1.0" encoding="utf-8"?>
 <ct:contentTypeSchema xmlns:ct="http://schemas.microsoft.com/office/2006/metadata/contentType" xmlns:ma="http://schemas.microsoft.com/office/2006/metadata/properties/metaAttributes" ct:_="" ma:_="" ma:contentTypeName="Document" ma:contentTypeID="0x010100990744F4F8315B45AA69A2501CB77EEE" ma:contentTypeVersion="6" ma:contentTypeDescription="Create a new document." ma:contentTypeScope="" ma:versionID="277ced0f438f28a397053cc693f24f90">
   <xsd:schema xmlns:xsd="http://www.w3.org/2001/XMLSchema" xmlns:xs="http://www.w3.org/2001/XMLSchema" xmlns:p="http://schemas.microsoft.com/office/2006/metadata/properties" xmlns:ns1="http://schemas.microsoft.com/sharepoint/v3" xmlns:ns2="30b1584a-724b-40a5-8f43-8b912b86b193" targetNamespace="http://schemas.microsoft.com/office/2006/metadata/properties" ma:root="true" ma:fieldsID="0d601b10ff58ce31bf872aaa9872fba3" ns1:_="" ns2:_="">
     <xsd:import namespace="http://schemas.microsoft.com/sharepoint/v3"/>
@@ -9610,7 +8850,20 @@
 </ct:contentTypeSchema>
 </file>
 
+<file path=customXml/item2.xml><?xml version="1.0" encoding="utf-8"?>
+<b:Sources xmlns:b="http://schemas.openxmlformats.org/officeDocument/2006/bibliography" xmlns="http://schemas.openxmlformats.org/officeDocument/2006/bibliography" SelectedStyle="\APASixthEditionOfficeOnline.xsl" StyleName="APA" Version="6"/>
+</file>
+
 <file path=customXml/item3.xml><?xml version="1.0" encoding="utf-8"?>
+<?mso-contentType ?>
+<FormTemplates xmlns="http://schemas.microsoft.com/sharepoint/v3/contenttype/forms">
+  <Display>DocumentLibraryForm</Display>
+  <Edit>DocumentLibraryForm</Edit>
+  <New>DocumentLibraryForm</New>
+</FormTemplates>
+</file>
+
+<file path=customXml/item4.xml><?xml version="1.0" encoding="utf-8"?>
 <p:properties xmlns:p="http://schemas.microsoft.com/office/2006/metadata/properties" xmlns:xsi="http://www.w3.org/2001/XMLSchema-instance" xmlns:pc="http://schemas.microsoft.com/office/infopath/2007/PartnerControls">
   <documentManagement>
     <_ip_UnifiedCompliancePolicyUIAction xmlns="http://schemas.microsoft.com/sharepoint/v3" xsi:nil="true"/>
@@ -9619,24 +8872,7 @@
 </p:properties>
 </file>
 
-<file path=customXml/item4.xml><?xml version="1.0" encoding="utf-8"?>
-<?mso-contentType ?>
-<FormTemplates xmlns="http://schemas.microsoft.com/sharepoint/v3/contenttype/forms">
-  <Display>DocumentLibraryForm</Display>
-  <Edit>DocumentLibraryForm</Edit>
-  <New>DocumentLibraryForm</New>
-</FormTemplates>
-</file>
-
 <file path=customXml/itemProps1.xml><?xml version="1.0" encoding="utf-8"?>
-<ds:datastoreItem xmlns:ds="http://schemas.openxmlformats.org/officeDocument/2006/customXml" ds:itemID="{1B7133F8-4DBB-437B-886F-EB211FE9D7EF}">
-  <ds:schemaRefs>
-    <ds:schemaRef ds:uri="http://schemas.openxmlformats.org/officeDocument/2006/bibliography"/>
-  </ds:schemaRefs>
-</ds:datastoreItem>
-</file>
-
-<file path=customXml/itemProps2.xml><?xml version="1.0" encoding="utf-8"?>
 <ds:datastoreItem xmlns:ds="http://schemas.openxmlformats.org/officeDocument/2006/customXml" ds:itemID="{2EC607E6-A950-4522-A9E3-07D3340C6BF9}">
   <ds:schemaRefs>
     <ds:schemaRef ds:uri="http://schemas.microsoft.com/office/2006/metadata/contentType"/>
@@ -9655,7 +8891,23 @@
 </ds:datastoreItem>
 </file>
 
+<file path=customXml/itemProps2.xml><?xml version="1.0" encoding="utf-8"?>
+<ds:datastoreItem xmlns:ds="http://schemas.openxmlformats.org/officeDocument/2006/customXml" ds:itemID="{1B7133F8-4DBB-437B-886F-EB211FE9D7EF}">
+  <ds:schemaRefs>
+    <ds:schemaRef ds:uri="http://schemas.openxmlformats.org/officeDocument/2006/bibliography"/>
+  </ds:schemaRefs>
+</ds:datastoreItem>
+</file>
+
 <file path=customXml/itemProps3.xml><?xml version="1.0" encoding="utf-8"?>
+<ds:datastoreItem xmlns:ds="http://schemas.openxmlformats.org/officeDocument/2006/customXml" ds:itemID="{DCDA814B-A44E-4424-B00C-B970BE8F287B}">
+  <ds:schemaRefs>
+    <ds:schemaRef ds:uri="http://schemas.microsoft.com/sharepoint/v3/contenttype/forms"/>
+  </ds:schemaRefs>
+</ds:datastoreItem>
+</file>
+
+<file path=customXml/itemProps4.xml><?xml version="1.0" encoding="utf-8"?>
 <ds:datastoreItem xmlns:ds="http://schemas.openxmlformats.org/officeDocument/2006/customXml" ds:itemID="{EB4D82D8-7F92-4F8D-BBB0-BB6077170D23}">
   <ds:schemaRefs>
     <ds:schemaRef ds:uri="http://schemas.microsoft.com/office/2006/metadata/properties"/>
@@ -9663,12 +8915,4 @@
     <ds:schemaRef ds:uri="http://schemas.microsoft.com/sharepoint/v3"/>
   </ds:schemaRefs>
 </ds:datastoreItem>
-</file>
-
-<file path=customXml/itemProps4.xml><?xml version="1.0" encoding="utf-8"?>
-<ds:datastoreItem xmlns:ds="http://schemas.openxmlformats.org/officeDocument/2006/customXml" ds:itemID="{DCDA814B-A44E-4424-B00C-B970BE8F287B}">
-  <ds:schemaRefs>
-    <ds:schemaRef ds:uri="http://schemas.microsoft.com/sharepoint/v3/contenttype/forms"/>
-  </ds:schemaRefs>
-</ds:datastoreItem>
 </file>
</xml_diff>